<commit_message>
optimal portfolio past data
</commit_message>
<xml_diff>
--- a/Elaborato.docx
+++ b/Elaborato.docx
@@ -293,25 +293,12 @@
         <w:pStyle w:val="Titolo2"/>
       </w:pPr>
       <w:r>
-        <w:t xml:space="preserve">Titoli </w:t>
-      </w:r>
-      <w:proofErr w:type="spellStart"/>
-      <w:r>
-        <w:t>Utilizzari</w:t>
-      </w:r>
-      <w:proofErr w:type="spellEnd"/>
-    </w:p>
-    <w:p>
-      <w:r>
-        <w:t xml:space="preserve">per questo progetto di </w:t>
-      </w:r>
-      <w:proofErr w:type="spellStart"/>
-      <w:r>
-        <w:t>businnes</w:t>
-      </w:r>
-      <w:proofErr w:type="spellEnd"/>
-      <w:r>
-        <w:t xml:space="preserve"> intelligence sono stati scelti i seguenti titoli per settore: </w:t>
+        <w:t>Titoli Utilizzari</w:t>
+      </w:r>
+    </w:p>
+    <w:p>
+      <w:r>
+        <w:t xml:space="preserve">per questo progetto di businnes intelligence sono stati scelti i seguenti titoli per settore: </w:t>
       </w:r>
     </w:p>
     <w:p>
@@ -369,31 +356,7 @@
     </w:p>
     <w:p>
       <w:r>
-        <w:t xml:space="preserve">INTEL è una </w:t>
-      </w:r>
-      <w:proofErr w:type="spellStart"/>
-      <w:r>
-        <w:t>mutinazionale</w:t>
-      </w:r>
-      <w:proofErr w:type="spellEnd"/>
-      <w:r>
-        <w:t xml:space="preserve"> che si occupa di sviluppare processori, ho scelto questo titolo </w:t>
-      </w:r>
-      <w:proofErr w:type="spellStart"/>
-      <w:r>
-        <w:t>perchè</w:t>
-      </w:r>
-      <w:proofErr w:type="spellEnd"/>
-      <w:r>
-        <w:t xml:space="preserve"> a differenza di NVIDIA, INTEL non è schizzato, anzi è sceso e in questo momento potrebbe essere una buona opportunità di investimento dato che è scontato e potrebbe salire per le stesse motivazioni di </w:t>
-      </w:r>
-      <w:proofErr w:type="spellStart"/>
-      <w:r>
-        <w:t>nvidia</w:t>
-      </w:r>
-      <w:proofErr w:type="spellEnd"/>
-      <w:r>
-        <w:t xml:space="preserve"> </w:t>
+        <w:t xml:space="preserve">INTEL è una mutinazionale che si occupa di sviluppare processori, ho scelto questo titolo perchè a differenza di NVIDIA, INTEL non è schizzato, anzi è sceso e in questo momento potrebbe essere una buona opportunità di investimento dato che è scontato e potrebbe salire per le stesse motivazioni di nvidia </w:t>
       </w:r>
       <w:r>
         <w:rPr>
@@ -432,15 +395,7 @@
     </w:p>
     <w:p>
       <w:r>
-        <w:t xml:space="preserve">JP Morgan Chase &amp; Co. è una multinazionale statunitense di servizi finanziari con sede a New York. È una delle banche Big </w:t>
-      </w:r>
-      <w:proofErr w:type="spellStart"/>
-      <w:r>
-        <w:t>Four</w:t>
-      </w:r>
-      <w:proofErr w:type="spellEnd"/>
-      <w:r>
-        <w:t xml:space="preserve"> statunitensi insieme a Bank of America, Citigroup e Wells Fargo, ed è la più grande banca al mondo con una capitalizzazione di mercato di oltre 420 miliardi di dollari.</w:t>
+        <w:t>JP Morgan Chase &amp; Co. è una multinazionale statunitense di servizi finanziari con sede a New York. È una delle banche Big Four statunitensi insieme a Bank of America, Citigroup e Wells Fargo, ed è la più grande banca al mondo con una capitalizzazione di mercato di oltre 420 miliardi di dollari.</w:t>
       </w:r>
     </w:p>
     <w:p>
@@ -514,7 +469,6 @@
       <w:pPr>
         <w:pStyle w:val="Titolo4"/>
       </w:pPr>
-      <w:proofErr w:type="spellStart"/>
       <w:r>
         <w:rPr>
           <w:rStyle w:val="Enfasigrassetto"/>
@@ -522,34 +476,20 @@
           <w:bCs/>
         </w:rPr>
         <w:lastRenderedPageBreak/>
-        <w:t>TransDigm</w:t>
-      </w:r>
-      <w:proofErr w:type="spellEnd"/>
+        <w:t>TransDigm Group Inc.</w:t>
+      </w:r>
       <w:r>
         <w:rPr>
           <w:rStyle w:val="Enfasigrassetto"/>
           <w:b/>
           <w:bCs/>
         </w:rPr>
-        <w:t xml:space="preserve"> Group Inc.</w:t>
-      </w:r>
-      <w:r>
-        <w:rPr>
-          <w:rStyle w:val="Enfasigrassetto"/>
-          <w:b/>
-          <w:bCs/>
-        </w:rPr>
         <w:t xml:space="preserve"> (TDG)</w:t>
       </w:r>
     </w:p>
     <w:p>
-      <w:proofErr w:type="spellStart"/>
-      <w:r>
-        <w:t>TransDigm</w:t>
-      </w:r>
-      <w:proofErr w:type="spellEnd"/>
-      <w:r>
-        <w:t xml:space="preserve"> progetta e produce parti originali di aeromobili per produttori e parti di ricambio per operatori di aerei commerciali e militari. La maggior parte delle sue entrate proviene da fonti dell'aviazione civile. L’azienda sta beneficiando dell’integrazione delle economie globali, che sta stimolando l’aggiunta di flotte di aerei di linea, e del potere di determinazione dei prezzi in quanto unico fornitore di alcuni articoli. </w:t>
+      <w:r>
+        <w:t xml:space="preserve">TransDigm progetta e produce parti originali di aeromobili per produttori e parti di ricambio per operatori di aerei commerciali e militari. La maggior parte delle sue entrate proviene da fonti dell'aviazione civile. L’azienda sta beneficiando dell’integrazione delle economie globali, che sta stimolando l’aggiunta di flotte di aerei di linea, e del potere di determinazione dei prezzi in quanto unico fornitore di alcuni articoli. </w:t>
       </w:r>
     </w:p>
     <w:p>
@@ -560,15 +500,7 @@
         </w:rPr>
       </w:pPr>
       <w:r>
-        <w:t xml:space="preserve">Huntington </w:t>
-      </w:r>
-      <w:proofErr w:type="spellStart"/>
-      <w:r>
-        <w:t>Ingalls</w:t>
-      </w:r>
-      <w:proofErr w:type="spellEnd"/>
-      <w:r>
-        <w:t xml:space="preserve"> Industries</w:t>
+        <w:t>Huntington Ingalls Industries</w:t>
       </w:r>
       <w:r>
         <w:t xml:space="preserve"> (HII)</w:t>
@@ -576,15 +508,7 @@
     </w:p>
     <w:p>
       <w:r>
-        <w:t xml:space="preserve">Huntington </w:t>
-      </w:r>
-      <w:proofErr w:type="spellStart"/>
-      <w:r>
-        <w:t>Ingalls</w:t>
-      </w:r>
-      <w:proofErr w:type="spellEnd"/>
-      <w:r>
-        <w:t xml:space="preserve"> Industries, Inc. (HII) è la più grande azienda di costruzioni navali militari negli Stati Uniti, nonché un fornitore di servizi professionali e partner del governo.</w:t>
+        <w:t>Huntington Ingalls Industries, Inc. (HII) è la più grande azienda di costruzioni navali militari negli Stati Uniti, nonché un fornitore di servizi professionali e partner del governo.</w:t>
       </w:r>
     </w:p>
     <w:p>
@@ -597,50 +521,19 @@
     </w:p>
     <w:p>
       <w:r>
-        <w:t xml:space="preserve">Per scaricare i dati da </w:t>
-      </w:r>
-      <w:proofErr w:type="spellStart"/>
-      <w:r>
-        <w:t>yahoo</w:t>
-      </w:r>
-      <w:proofErr w:type="spellEnd"/>
-      <w:r>
-        <w:t xml:space="preserve"> è stata utilizzata la funzione </w:t>
-      </w:r>
-      <w:proofErr w:type="gramStart"/>
+        <w:t xml:space="preserve">Per scaricare i dati da yahoo è stata utilizzata la funzione </w:t>
+      </w:r>
       <w:r>
         <w:rPr>
           <w:rFonts w:ascii="Consolas" w:hAnsi="Consolas"/>
           <w:b/>
           <w:bCs/>
         </w:rPr>
-        <w:t>download(</w:t>
-      </w:r>
-      <w:proofErr w:type="gramEnd"/>
-      <w:r>
-        <w:rPr>
-          <w:rFonts w:ascii="Consolas" w:hAnsi="Consolas"/>
-          <w:b/>
-          <w:bCs/>
-        </w:rPr>
-        <w:t>)</w:t>
-      </w:r>
-      <w:r>
-        <w:t xml:space="preserve"> offerta dalla libreria di </w:t>
-      </w:r>
-      <w:proofErr w:type="spellStart"/>
-      <w:r>
-        <w:t>python</w:t>
-      </w:r>
-      <w:proofErr w:type="spellEnd"/>
-      <w:r>
-        <w:t xml:space="preserve"> </w:t>
-      </w:r>
-      <w:proofErr w:type="spellStart"/>
-      <w:r>
-        <w:t>yfinance</w:t>
-      </w:r>
-      <w:proofErr w:type="spellEnd"/>
+        <w:t>download()</w:t>
+      </w:r>
+      <w:r>
+        <w:t xml:space="preserve"> offerta dalla libreria di python yfinance</w:t>
+      </w:r>
       <w:r>
         <w:rPr>
           <w:rStyle w:val="Rimandonotaapidipagina"/>
@@ -655,27 +548,11 @@
     </w:p>
     <w:p>
       <w:r>
-        <w:t xml:space="preserve">A questa funzione viene passata una lista di tickers una data di inizio una data di fine e lui scarica e memorizza tutti i dati relativi ai titoli passati nella lista in un </w:t>
-      </w:r>
-      <w:proofErr w:type="spellStart"/>
-      <w:r>
-        <w:t>pandas</w:t>
-      </w:r>
-      <w:proofErr w:type="spellEnd"/>
+        <w:t>A questa funzione viene passata una lista di tickers una data di inizio una data di fine e lui scarica e memorizza tutti i dati relativi ai titoli passati nella lista in un pandas dataframe.</w:t>
+      </w:r>
       <w:r>
         <w:t xml:space="preserve"> </w:t>
       </w:r>
-      <w:proofErr w:type="spellStart"/>
-      <w:r>
-        <w:t>dataframe</w:t>
-      </w:r>
-      <w:proofErr w:type="spellEnd"/>
-      <w:r>
-        <w:t>.</w:t>
-      </w:r>
-      <w:r>
-        <w:t xml:space="preserve"> </w:t>
-      </w:r>
       <w:r>
         <w:t>Non sono state utilizzate funzioni per fondere i dati dal momento che sono stati scaricati tutti insiem</w:t>
       </w:r>
@@ -698,15 +575,7 @@
         </w:rPr>
       </w:pPr>
       <w:r>
-        <w:t xml:space="preserve">si riportano le prime righe del </w:t>
-      </w:r>
-      <w:proofErr w:type="spellStart"/>
-      <w:r>
-        <w:t>dataframe</w:t>
-      </w:r>
-      <w:proofErr w:type="spellEnd"/>
-      <w:r>
-        <w:t xml:space="preserve"> </w:t>
+        <w:t xml:space="preserve">si riportano le prime righe del dataframe </w:t>
       </w:r>
       <w:r>
         <w:t xml:space="preserve">in </w:t>
@@ -846,14 +715,9 @@
       </w:r>
       <w:bookmarkEnd w:id="4"/>
       <w:r>
-        <w:t xml:space="preserve"> Prime righe del </w:t>
-      </w:r>
-      <w:proofErr w:type="spellStart"/>
-      <w:r>
-        <w:t>dataframe</w:t>
+        <w:t xml:space="preserve"> Prime righe del dataframe</w:t>
       </w:r>
       <w:bookmarkEnd w:id="5"/>
-      <w:proofErr w:type="spellEnd"/>
     </w:p>
     <w:p>
       <w:pPr>
@@ -881,15 +745,7 @@
         <w:t xml:space="preserve"> </w:t>
       </w:r>
       <w:r>
-        <w:t xml:space="preserve">senza includere lo stock di TDG per vedere </w:t>
-      </w:r>
-      <w:proofErr w:type="spellStart"/>
-      <w:r>
-        <w:t>pù</w:t>
-      </w:r>
-      <w:proofErr w:type="spellEnd"/>
-      <w:r>
-        <w:t xml:space="preserve"> nel dettaglio gli altri stocks.</w:t>
+        <w:t>senza includere lo stock di TDG per vedere pù nel dettaglio gli altri stocks.</w:t>
       </w:r>
       <w:r>
         <w:t xml:space="preserve"> </w:t>
@@ -1643,40 +1499,37 @@
           <w:lang w:eastAsia="it-IT"/>
         </w:rPr>
       </w:pPr>
-      <w:proofErr w:type="spellStart"/>
       <w:r>
         <w:rPr>
           <w:lang w:eastAsia="it-IT"/>
         </w:rPr>
-        <w:t>NVDA_annualizedReturn</w:t>
-      </w:r>
-      <w:proofErr w:type="spellEnd"/>
-      <w:r>
+        <w:t>NVDA_annualizedReturn    0.724288</w:t>
+      </w:r>
+    </w:p>
+    <w:p>
+      <w:pPr>
         <w:rPr>
           <w:lang w:eastAsia="it-IT"/>
         </w:rPr>
-        <w:t xml:space="preserve">    0.724288</w:t>
-      </w:r>
-    </w:p>
-    <w:p>
-      <w:pPr>
+      </w:pPr>
+      <w:r>
         <w:rPr>
           <w:lang w:eastAsia="it-IT"/>
         </w:rPr>
-      </w:pPr>
-      <w:proofErr w:type="spellStart"/>
-      <w:r>
+        <w:t>INTC_annualizedReturn    0.010253</w:t>
+      </w:r>
+    </w:p>
+    <w:p>
+      <w:pPr>
         <w:rPr>
           <w:lang w:eastAsia="it-IT"/>
         </w:rPr>
-        <w:t>INTC_annualizedReturn</w:t>
-      </w:r>
-      <w:proofErr w:type="spellEnd"/>
+      </w:pPr>
       <w:r>
         <w:rPr>
           <w:lang w:eastAsia="it-IT"/>
         </w:rPr>
-        <w:t xml:space="preserve">    0.010253</w:t>
+        <w:t>HII_annualizedReturn     0.095309</w:t>
       </w:r>
     </w:p>
     <w:p>
@@ -1685,83 +1538,38 @@
           <w:lang w:eastAsia="it-IT"/>
         </w:rPr>
       </w:pPr>
-      <w:proofErr w:type="spellStart"/>
       <w:r>
         <w:rPr>
           <w:lang w:eastAsia="it-IT"/>
         </w:rPr>
-        <w:t>HII_annualizedReturn</w:t>
-      </w:r>
-      <w:proofErr w:type="spellEnd"/>
-      <w:r>
+        <w:t>TDG_annualizedReturn     0.213938</w:t>
+      </w:r>
+    </w:p>
+    <w:p>
+      <w:pPr>
         <w:rPr>
           <w:lang w:eastAsia="it-IT"/>
         </w:rPr>
-        <w:t xml:space="preserve">     0.095309</w:t>
-      </w:r>
-    </w:p>
-    <w:p>
-      <w:pPr>
+      </w:pPr>
+      <w:r>
         <w:rPr>
           <w:lang w:eastAsia="it-IT"/>
         </w:rPr>
-      </w:pPr>
-      <w:proofErr w:type="spellStart"/>
-      <w:r>
+        <w:t>JPM_annualizedReturn     0.136579</w:t>
+      </w:r>
+    </w:p>
+    <w:p>
+      <w:pPr>
         <w:rPr>
           <w:lang w:eastAsia="it-IT"/>
         </w:rPr>
-        <w:t>TDG_annualizedReturn</w:t>
-      </w:r>
-      <w:proofErr w:type="spellEnd"/>
+      </w:pPr>
       <w:r>
         <w:rPr>
           <w:lang w:eastAsia="it-IT"/>
         </w:rPr>
-        <w:t xml:space="preserve">     0.213938</w:t>
-      </w:r>
-    </w:p>
-    <w:p>
-      <w:pPr>
-        <w:rPr>
-          <w:lang w:eastAsia="it-IT"/>
-        </w:rPr>
-      </w:pPr>
-      <w:proofErr w:type="spellStart"/>
-      <w:r>
-        <w:rPr>
-          <w:lang w:eastAsia="it-IT"/>
-        </w:rPr>
-        <w:t>JPM_annualizedReturn</w:t>
-      </w:r>
-      <w:proofErr w:type="spellEnd"/>
-      <w:r>
-        <w:rPr>
-          <w:lang w:eastAsia="it-IT"/>
-        </w:rPr>
-        <w:t xml:space="preserve">     0.136579</w:t>
-      </w:r>
-    </w:p>
-    <w:p>
-      <w:pPr>
-        <w:rPr>
-          <w:lang w:eastAsia="it-IT"/>
-        </w:rPr>
-      </w:pPr>
-      <w:proofErr w:type="spellStart"/>
-      <w:r>
-        <w:rPr>
-          <w:lang w:eastAsia="it-IT"/>
-        </w:rPr>
         <w:lastRenderedPageBreak/>
-        <w:t>BAC_annualizedReturn</w:t>
-      </w:r>
-      <w:proofErr w:type="spellEnd"/>
-      <w:r>
-        <w:rPr>
-          <w:lang w:eastAsia="it-IT"/>
-        </w:rPr>
-        <w:t xml:space="preserve">     0.097246</w:t>
+        <w:t>BAC_annualizedReturn     0.097246</w:t>
       </w:r>
     </w:p>
     <w:p/>
@@ -1787,15 +1595,7 @@
         </w:numPr>
       </w:pPr>
       <w:r>
-        <w:t xml:space="preserve">Prima di iniziare con i commenti sui rendimenti, volevo esplicitare che i grafici sono stati prodotti </w:t>
-      </w:r>
-      <w:proofErr w:type="spellStart"/>
-      <w:r>
-        <w:t>mensilizzando</w:t>
-      </w:r>
-      <w:proofErr w:type="spellEnd"/>
-      <w:r>
-        <w:t xml:space="preserve"> i rendimenti per rendere i grafici più “morbidi”.</w:t>
+        <w:t>Prima di iniziare con i commenti sui rendimenti, volevo esplicitare che i grafici sono stati prodotti mensilizzando i rendimenti per rendere i grafici più “morbidi”.</w:t>
       </w:r>
       <w:r>
         <w:t xml:space="preserve"> </w:t>
@@ -1804,11 +1604,7 @@
         <w:t>In generale le serie storiche hanno in comune</w:t>
       </w:r>
       <w:r>
-        <w:t xml:space="preserve"> </w:t>
-      </w:r>
-      <w:proofErr w:type="gramStart"/>
-      <w:r>
-        <w:t xml:space="preserve">un </w:t>
+        <w:t xml:space="preserve"> un </w:t>
       </w:r>
       <w:r>
         <w:rPr>
@@ -1817,7 +1613,6 @@
         </w:rPr>
         <w:t>trend crescente</w:t>
       </w:r>
-      <w:proofErr w:type="gramEnd"/>
       <w:r>
         <w:t>, questo si vede molto bene analizzando i</w:t>
       </w:r>
@@ -1874,21 +1669,8 @@
         <w:t>Oltre all’impatto negativo che la pandemia ha avuto si può notare che dopo la decrescita c’è stata una rapida ricrescita verso l’alto (fine 2021) su tutti gli stock.</w:t>
       </w:r>
       <w:r>
-        <w:t xml:space="preserve"> </w:t>
-      </w:r>
-      <w:proofErr w:type="gramStart"/>
-      <w:r>
-        <w:t>Inoltre</w:t>
-      </w:r>
-      <w:proofErr w:type="gramEnd"/>
-      <w:r>
-        <w:t xml:space="preserve"> verso fine 2021, inizio 2022 si può notare un’altra decrescita, questo può essere dovuto alla guerra in ucraina che ha portato un periodo di crisi in </w:t>
-      </w:r>
-      <w:proofErr w:type="spellStart"/>
-      <w:r>
-        <w:t>europa</w:t>
-      </w:r>
-      <w:proofErr w:type="spellEnd"/>
+        <w:t xml:space="preserve"> Inoltre verso fine 2021, inizio 2022 si può notare un’altra decrescita, questo può essere dovuto alla guerra in ucraina che ha portato un periodo di crisi in europa</w:t>
+      </w:r>
       <w:r>
         <w:rPr>
           <w:rStyle w:val="Rimandonotaapidipagina"/>
@@ -1931,15 +1713,7 @@
         </w:numPr>
       </w:pPr>
       <w:r>
-        <w:t xml:space="preserve">Di momenti lontani dalla media, oltre al </w:t>
-      </w:r>
-      <w:proofErr w:type="spellStart"/>
-      <w:r>
-        <w:t>perido</w:t>
-      </w:r>
-      <w:proofErr w:type="spellEnd"/>
-      <w:r>
-        <w:t xml:space="preserve"> di pandemia possiamo osservare: NVIDIA nell’anno 2023 è salita notevolmente, la possibile causa è che c’è stato il boom delle AI </w:t>
+        <w:t xml:space="preserve">Di momenti lontani dalla media, oltre al perido di pandemia possiamo osservare: NVIDIA nell’anno 2023 è salita notevolmente, la possibile causa è che c’è stato il boom delle AI </w:t>
       </w:r>
       <w:r>
         <w:lastRenderedPageBreak/>
@@ -1995,15 +1769,7 @@
         <w:footnoteReference w:id="9"/>
       </w:r>
       <w:r>
-        <w:t xml:space="preserve"> che elenca una serie di motivi per cui </w:t>
-      </w:r>
-      <w:proofErr w:type="spellStart"/>
-      <w:r>
-        <w:t>intel</w:t>
-      </w:r>
-      <w:proofErr w:type="spellEnd"/>
-      <w:r>
-        <w:t xml:space="preserve"> sta rimanendo indietro nel mercato dei semiconduttori </w:t>
+        <w:t xml:space="preserve"> che elenca una serie di motivi per cui intel sta rimanendo indietro nel mercato dei semiconduttori </w:t>
       </w:r>
     </w:p>
     <w:p>
@@ -2335,23 +2101,7 @@
         </w:numPr>
       </w:pPr>
       <w:r>
-        <w:t>TDG (</w:t>
-      </w:r>
-      <w:proofErr w:type="spellStart"/>
-      <w:r>
-        <w:t>TransDigm</w:t>
-      </w:r>
-      <w:proofErr w:type="spellEnd"/>
-      <w:r>
-        <w:t xml:space="preserve"> Group </w:t>
-      </w:r>
-      <w:proofErr w:type="spellStart"/>
-      <w:r>
-        <w:t>Incorporated</w:t>
-      </w:r>
-      <w:proofErr w:type="spellEnd"/>
-      <w:r>
-        <w:t>):</w:t>
+        <w:t>TDG (TransDigm Group Incorporated):</w:t>
       </w:r>
     </w:p>
     <w:p>
@@ -2402,15 +2152,7 @@
       </w:pPr>
       <w:r>
         <w:lastRenderedPageBreak/>
-        <w:t xml:space="preserve">HII (Huntington </w:t>
-      </w:r>
-      <w:proofErr w:type="spellStart"/>
-      <w:r>
-        <w:t>Ingalls</w:t>
-      </w:r>
-      <w:proofErr w:type="spellEnd"/>
-      <w:r>
-        <w:t xml:space="preserve"> Industries, Inc.):</w:t>
+        <w:t>HII (Huntington Ingalls Industries, Inc.):</w:t>
       </w:r>
     </w:p>
     <w:p>
@@ -2492,15 +2234,7 @@
         </w:numPr>
       </w:pPr>
       <w:r>
-        <w:t xml:space="preserve">HII (Huntington </w:t>
-      </w:r>
-      <w:proofErr w:type="spellStart"/>
-      <w:r>
-        <w:t>Ingalls</w:t>
-      </w:r>
-      <w:proofErr w:type="spellEnd"/>
-      <w:r>
-        <w:t xml:space="preserve"> Industries, Inc.): 0.017221</w:t>
+        <w:t>HII (Huntington Ingalls Industries, Inc.): 0.017221</w:t>
       </w:r>
     </w:p>
     <w:p>
@@ -2512,23 +2246,7 @@
         </w:numPr>
       </w:pPr>
       <w:r>
-        <w:t>TDG (</w:t>
-      </w:r>
-      <w:proofErr w:type="spellStart"/>
-      <w:r>
-        <w:t>TransDigm</w:t>
-      </w:r>
-      <w:proofErr w:type="spellEnd"/>
-      <w:r>
-        <w:t xml:space="preserve"> Group </w:t>
-      </w:r>
-      <w:proofErr w:type="spellStart"/>
-      <w:r>
-        <w:t>Incorporated</w:t>
-      </w:r>
-      <w:proofErr w:type="spellEnd"/>
-      <w:r>
-        <w:t>): 0.020850</w:t>
+        <w:t>TDG (TransDigm Group Incorporated): 0.020850</w:t>
       </w:r>
     </w:p>
     <w:p>
@@ -2582,7 +2300,6 @@
       <w:r>
         <w:t xml:space="preserve"> e </w:t>
       </w:r>
-      <w:proofErr w:type="gramStart"/>
       <w:r>
         <w:rPr>
           <w:b/>
@@ -2591,11 +2308,7 @@
         <w:t xml:space="preserve">TDG </w:t>
       </w:r>
       <w:r>
-        <w:t xml:space="preserve"> hanno</w:t>
-      </w:r>
-      <w:proofErr w:type="gramEnd"/>
-      <w:r>
-        <w:t xml:space="preserve"> una volatilità moderata, riflettendo una stabilità relativa pur essendo soggetti a variazioni significative. </w:t>
+        <w:t xml:space="preserve"> hanno una volatilità moderata, riflettendo una stabilità relativa pur essendo soggetti a variazioni significative. </w:t>
       </w:r>
       <w:r>
         <w:rPr>
@@ -2903,15 +2616,7 @@
     </w:p>
     <w:p>
       <w:r>
-        <w:t xml:space="preserve">Per tutti i titoli i rendimenti hanno una distribuzione </w:t>
-      </w:r>
-      <w:proofErr w:type="spellStart"/>
-      <w:r>
-        <w:t>pressochè</w:t>
-      </w:r>
-      <w:proofErr w:type="spellEnd"/>
-      <w:r>
-        <w:t xml:space="preserve"> </w:t>
+        <w:t xml:space="preserve">Per tutti i titoli i rendimenti hanno una distribuzione pressochè </w:t>
       </w:r>
       <w:r>
         <w:t>normale, tuttavia,</w:t>
@@ -2932,17 +2637,8 @@
     <w:p>
       <w:r>
         <w:lastRenderedPageBreak/>
-        <w:t xml:space="preserve">Per quanto riguarda i </w:t>
-      </w:r>
-      <w:proofErr w:type="spellStart"/>
-      <w:r>
-        <w:t>boxplot</w:t>
-      </w:r>
-      <w:proofErr w:type="spellEnd"/>
-      <w:r>
-        <w:t xml:space="preserve"> possiamo osservare che ci sono molti </w:t>
-      </w:r>
-      <w:proofErr w:type="spellStart"/>
+        <w:t xml:space="preserve">Per quanto riguarda i boxplot possiamo osservare che ci sono molti </w:t>
+      </w:r>
       <w:r>
         <w:rPr>
           <w:b/>
@@ -2950,7 +2646,6 @@
         </w:rPr>
         <w:t>outliers</w:t>
       </w:r>
-      <w:proofErr w:type="spellEnd"/>
       <w:r>
         <w:t xml:space="preserve"> nei rendimenti dei vari titoli, </w:t>
       </w:r>
@@ -2971,13 +2666,8 @@
         </w:rPr>
       </w:pPr>
       <w:r>
-        <w:t xml:space="preserve">Statistiche Descrittive </w:t>
-      </w:r>
-      <w:proofErr w:type="spellStart"/>
-      <w:r>
-        <w:t>Univariate</w:t>
-      </w:r>
-      <w:proofErr w:type="spellEnd"/>
+        <w:t>Statistiche Descrittive Univariate</w:t>
+      </w:r>
     </w:p>
     <w:p>
       <w:pPr>
@@ -3518,15 +3208,7 @@
       </w:pPr>
       <w:r>
         <w:lastRenderedPageBreak/>
-        <w:t xml:space="preserve">Correlazioni nel tempo e </w:t>
-      </w:r>
-      <w:proofErr w:type="spellStart"/>
-      <w:r>
-        <w:t>Scatter</w:t>
-      </w:r>
-      <w:proofErr w:type="spellEnd"/>
-      <w:r>
-        <w:t xml:space="preserve"> plots</w:t>
+        <w:t>Correlazioni nel tempo e Scatter plots</w:t>
       </w:r>
     </w:p>
     <w:p>
@@ -3638,28 +3320,12 @@
     </w:p>
     <w:p>
       <w:r>
-        <w:t xml:space="preserve">Per quanto riguarda i rendimenti di NVDA e INTC, possiamo osservare dallo </w:t>
-      </w:r>
-      <w:proofErr w:type="spellStart"/>
-      <w:r>
-        <w:t>scatter</w:t>
-      </w:r>
-      <w:proofErr w:type="spellEnd"/>
-      <w:r>
-        <w:t xml:space="preserve"> plot che la maggior parte dei punti si trova vicino all'origine, indicando che piccoli rendimenti positivi o negativi sono comuni per entrambe le azioni. Tuttavia, ci sono alcuni punti di dispersione maggiore che indicano rendimenti estremi. La correlazione tra i due titoli sembra essere più forte per i rendimenti più piccoli, mentre i rendimenti estremi mostrano una maggiore variabilità.</w:t>
-      </w:r>
-    </w:p>
-    <w:p>
-      <w:r>
-        <w:t xml:space="preserve">La dispersione dei punti nello </w:t>
-      </w:r>
-      <w:proofErr w:type="spellStart"/>
-      <w:r>
-        <w:t>scatter</w:t>
-      </w:r>
-      <w:proofErr w:type="spellEnd"/>
-      <w:r>
-        <w:t xml:space="preserve"> plot conferma una relazione lineare positiva tra i rendimenti di NVDA e INTC, ma non è perfetta. La maggior parte dei punti si distribuisce lungo una linea diagonale positiva, suggerendo che quando i rendimenti di NVDA sono positivi, anche quelli di INTC tendono a essere positivi, e viceversa. Tuttavia, ci sono punti che si discostano da questa linea, indicando che la relazione lineare non è perfetta e ci sono periodi in cui i rendimenti delle due azioni non si muovono insieme.</w:t>
+        <w:t>Per quanto riguarda i rendimenti di NVDA e INTC, possiamo osservare dallo scatter plot che la maggior parte dei punti si trova vicino all'origine, indicando che piccoli rendimenti positivi o negativi sono comuni per entrambe le azioni. Tuttavia, ci sono alcuni punti di dispersione maggiore che indicano rendimenti estremi. La correlazione tra i due titoli sembra essere più forte per i rendimenti più piccoli, mentre i rendimenti estremi mostrano una maggiore variabilità.</w:t>
+      </w:r>
+    </w:p>
+    <w:p>
+      <w:r>
+        <w:t>La dispersione dei punti nello scatter plot conferma una relazione lineare positiva tra i rendimenti di NVDA e INTC, ma non è perfetta. La maggior parte dei punti si distribuisce lungo una linea diagonale positiva, suggerendo che quando i rendimenti di NVDA sono positivi, anche quelli di INTC tendono a essere positivi, e viceversa. Tuttavia, ci sono punti che si discostano da questa linea, indicando che la relazione lineare non è perfetta e ci sono periodi in cui i rendimenti delle due azioni non si muovono insieme.</w:t>
       </w:r>
     </w:p>
     <w:p>
@@ -3777,33 +3443,12 @@
     </w:p>
     <w:p>
       <w:r>
-        <w:t xml:space="preserve">uno </w:t>
-      </w:r>
-      <w:proofErr w:type="spellStart"/>
-      <w:r>
-        <w:t>scatter</w:t>
-      </w:r>
-      <w:proofErr w:type="spellEnd"/>
-      <w:r>
-        <w:t xml:space="preserve"> plot dei rendimenti giornalieri di JPM e BAC, mostra che c'è una chiara relazione lineare positiva tra i rendimenti delle due azioni. Questo è indicato dalla distribuzione stretta dei punti intorno alla linea di regressione (diagonale), suggerendo che quando il rendimento di JPM aumenta, anche il rendimento di BAC tende ad aumentare, e viceversa. </w:t>
-      </w:r>
-    </w:p>
-    <w:p>
-      <w:proofErr w:type="gramStart"/>
-      <w:r>
-        <w:t>Dunque</w:t>
-      </w:r>
-      <w:proofErr w:type="gramEnd"/>
-      <w:r>
-        <w:t xml:space="preserve"> la dispersione dei punti nello </w:t>
-      </w:r>
-      <w:proofErr w:type="spellStart"/>
-      <w:r>
-        <w:t>scatterplot</w:t>
-      </w:r>
-      <w:proofErr w:type="spellEnd"/>
-      <w:r>
-        <w:t xml:space="preserve"> conferma una relazione lineare tra i due rendimenti. La maggior parte dei punti si trova vicino </w:t>
+        <w:t xml:space="preserve">uno scatter plot dei rendimenti giornalieri di JPM e BAC, mostra che c'è una chiara relazione lineare positiva tra i rendimenti delle due azioni. Questo è indicato dalla distribuzione stretta dei punti intorno alla linea di regressione (diagonale), suggerendo che quando il rendimento di JPM aumenta, anche il rendimento di BAC tende ad aumentare, e viceversa. </w:t>
+      </w:r>
+    </w:p>
+    <w:p>
+      <w:r>
+        <w:t xml:space="preserve">Dunque la dispersione dei punti nello scatterplot conferma una relazione lineare tra i due rendimenti. La maggior parte dei punti si trova vicino </w:t>
       </w:r>
       <w:r>
         <w:t>alla diagonale positiva</w:t>
@@ -3943,15 +3588,7 @@
     </w:p>
     <w:p>
       <w:r>
-        <w:t xml:space="preserve">Lo </w:t>
-      </w:r>
-      <w:proofErr w:type="spellStart"/>
-      <w:r>
-        <w:t>scatter</w:t>
-      </w:r>
-      <w:proofErr w:type="spellEnd"/>
-      <w:r>
-        <w:t xml:space="preserve"> plot dei rendimenti semplici di HII e TDG ci fornisce ulteriori dettagli sulle correlazioni in funzione dei rendimenti: La densità dei punti attorno all'origine suggerisce che la maggior parte dei rendimenti sono vicini allo zero</w:t>
+        <w:t>Lo scatter plot dei rendimenti semplici di HII e TDG ci fornisce ulteriori dettagli sulle correlazioni in funzione dei rendimenti: La densità dei punti attorno all'origine suggerisce che la maggior parte dei rendimenti sono vicini allo zero</w:t>
       </w:r>
       <w:r>
         <w:t xml:space="preserve"> come per il settore tecnologico. La nuvola di punti mostra una distribuzione che suggerisce una correlazione positiva, ma non perfetta.</w:t>
@@ -3962,15 +3599,7 @@
         <w:t>In conclusione,</w:t>
       </w:r>
       <w:r>
-        <w:t xml:space="preserve"> lo </w:t>
-      </w:r>
-      <w:proofErr w:type="spellStart"/>
-      <w:r>
-        <w:t>scatter</w:t>
-      </w:r>
-      <w:proofErr w:type="spellEnd"/>
-      <w:r>
-        <w:t xml:space="preserve"> conferma la correlazione positiva tra i rendimenti dei due titoli ma questa relazione non è perfettamente lineare per via della presenza di molti punti sparsi lontani dalla linea diagonale.</w:t>
+        <w:t xml:space="preserve"> lo scatter conferma la correlazione positiva tra i rendimenti dei due titoli ma questa relazione non è perfettamente lineare per via della presenza di molti punti sparsi lontani dalla linea diagonale.</w:t>
       </w:r>
     </w:p>
     <w:p>
@@ -4099,15 +3728,7 @@
         <w:t>TRAIN</w:t>
       </w:r>
       <w:r>
-        <w:t xml:space="preserve"> e </w:t>
-      </w:r>
-      <w:proofErr w:type="spellStart"/>
-      <w:r>
-        <w:t>iperparametri</w:t>
-      </w:r>
-      <w:proofErr w:type="spellEnd"/>
-      <w:r>
-        <w:t xml:space="preserve"> ottimizzati sulla base dello score sul </w:t>
+        <w:t xml:space="preserve"> e iperparametri ottimizzati sulla base dello score sul </w:t>
       </w:r>
       <w:r>
         <w:rPr>
@@ -4128,14 +3749,9 @@
           <w:numId w:val="49"/>
         </w:numPr>
       </w:pPr>
-      <w:proofErr w:type="spellStart"/>
       <w:r>
         <w:lastRenderedPageBreak/>
-        <w:t>Refit</w:t>
-      </w:r>
-      <w:proofErr w:type="spellEnd"/>
-      <w:r>
-        <w:t xml:space="preserve"> del miglior modello con i dati di </w:t>
+        <w:t xml:space="preserve">Refit del miglior modello con i dati di </w:t>
       </w:r>
       <w:r>
         <w:rPr>
@@ -4164,31 +3780,7 @@
         </w:numPr>
       </w:pPr>
       <w:r>
-        <w:t xml:space="preserve">Collezione delle predizioni: si parte dal primo prezzo del test set e la predizione viene effettuata giorno per giorno. Dopo che viene effettuata la predizione su un giorno il prezzo e la previsione reale che si è verificata vengono aggiunti al </w:t>
-      </w:r>
-      <w:proofErr w:type="spellStart"/>
-      <w:r>
-        <w:t>train</w:t>
-      </w:r>
-      <w:proofErr w:type="spellEnd"/>
-      <w:r>
-        <w:t xml:space="preserve"> set dopodiché </w:t>
-      </w:r>
-      <w:proofErr w:type="spellStart"/>
-      <w:r>
-        <w:t>refit</w:t>
-      </w:r>
-      <w:proofErr w:type="spellEnd"/>
-      <w:r>
-        <w:t xml:space="preserve"> del modello su tutto il </w:t>
-      </w:r>
-      <w:proofErr w:type="spellStart"/>
-      <w:r>
-        <w:t>train</w:t>
-      </w:r>
-      <w:proofErr w:type="spellEnd"/>
-      <w:r>
-        <w:t xml:space="preserve"> e si prosegue al giorno seguente.</w:t>
+        <w:t>Collezione delle predizioni: si parte dal primo prezzo del test set e la predizione viene effettuata giorno per giorno. Dopo che viene effettuata la predizione su un giorno il prezzo e la previsione reale che si è verificata vengono aggiunti al train set dopodiché refit del modello su tutto il train e si prosegue al giorno seguente.</w:t>
       </w:r>
     </w:p>
     <w:p>
@@ -4208,28 +3800,15 @@
         <w:pStyle w:val="Titolo3"/>
       </w:pPr>
       <w:r>
-        <w:t xml:space="preserve">Ottimizzazione </w:t>
-      </w:r>
-      <w:proofErr w:type="spellStart"/>
-      <w:r>
-        <w:t>Iperparametri</w:t>
-      </w:r>
-      <w:proofErr w:type="spellEnd"/>
+        <w:t>Ottimizzazione Iperparametri</w:t>
+      </w:r>
     </w:p>
     <w:p>
       <w:pPr>
         <w:ind w:firstLine="0"/>
       </w:pPr>
       <w:r>
-        <w:t xml:space="preserve">Gli </w:t>
-      </w:r>
-      <w:proofErr w:type="spellStart"/>
-      <w:r>
-        <w:t>iperparametri</w:t>
-      </w:r>
-      <w:proofErr w:type="spellEnd"/>
-      <w:r>
-        <w:t xml:space="preserve"> che ho fatto variare per ottenere i modelli sono:</w:t>
+        <w:t>Gli iperparametri che ho fatto variare per ottenere i modelli sono:</w:t>
       </w:r>
     </w:p>
     <w:tbl>
@@ -4276,19 +3855,8 @@
                 <w:bCs/>
                 <w:lang w:eastAsia="it-IT"/>
               </w:rPr>
-              <w:t xml:space="preserve">Nome </w:t>
+              <w:t>Nome Iperparametro</w:t>
             </w:r>
-            <w:proofErr w:type="spellStart"/>
-            <w:r>
-              <w:rPr>
-                <w:rFonts w:ascii="Times New Roman" w:hAnsi="Times New Roman"/>
-                <w:b/>
-                <w:bCs/>
-                <w:lang w:eastAsia="it-IT"/>
-              </w:rPr>
-              <w:t>Iperparametro</w:t>
-            </w:r>
-            <w:proofErr w:type="spellEnd"/>
           </w:p>
         </w:tc>
         <w:tc>
@@ -4463,23 +4031,7 @@
                 <w:rFonts w:ascii="Times New Roman" w:hAnsi="Times New Roman"/>
                 <w:lang w:eastAsia="it-IT"/>
               </w:rPr>
-              <w:t>['</w:t>
-            </w:r>
-            <w:proofErr w:type="spellStart"/>
-            <w:r>
-              <w:rPr>
-                <w:rFonts w:ascii="Times New Roman" w:hAnsi="Times New Roman"/>
-                <w:lang w:eastAsia="it-IT"/>
-              </w:rPr>
-              <w:t>rbf</w:t>
-            </w:r>
-            <w:proofErr w:type="spellEnd"/>
-            <w:r>
-              <w:rPr>
-                <w:rFonts w:ascii="Times New Roman" w:hAnsi="Times New Roman"/>
-                <w:lang w:eastAsia="it-IT"/>
-              </w:rPr>
-              <w:t>', 'linear']</w:t>
+              <w:t>['rbf', 'linear']</w:t>
             </w:r>
           </w:p>
         </w:tc>
@@ -4546,47 +4098,19 @@
         <w:rPr>
           <w:lang w:eastAsia="it-IT"/>
         </w:rPr>
-        <w:t xml:space="preserve">Ho scelto questi valori per la ricerca a griglia per esplorare una gamma ampia e diversificata di </w:t>
-      </w:r>
-      <w:proofErr w:type="spellStart"/>
+        <w:t xml:space="preserve">Ho scelto questi valori per la ricerca a griglia per esplorare una gamma ampia e diversificata di iperparametri. </w:t>
+      </w:r>
       <w:r>
         <w:rPr>
           <w:lang w:eastAsia="it-IT"/>
         </w:rPr>
-        <w:t>iperparametri</w:t>
-      </w:r>
-      <w:proofErr w:type="spellEnd"/>
+        <w:t>I</w:t>
+      </w:r>
       <w:r>
         <w:rPr>
           <w:lang w:eastAsia="it-IT"/>
         </w:rPr>
-        <w:t xml:space="preserve">. </w:t>
-      </w:r>
-      <w:r>
-        <w:rPr>
-          <w:lang w:eastAsia="it-IT"/>
-        </w:rPr>
-        <w:t>I</w:t>
-      </w:r>
-      <w:r>
-        <w:rPr>
-          <w:lang w:eastAsia="it-IT"/>
-        </w:rPr>
-        <w:t xml:space="preserve"> valori di 'C' </w:t>
-      </w:r>
-      <w:proofErr w:type="gramStart"/>
-      <w:r>
-        <w:rPr>
-          <w:lang w:eastAsia="it-IT"/>
-        </w:rPr>
-        <w:t>e</w:t>
-      </w:r>
-      <w:proofErr w:type="gramEnd"/>
-      <w:r>
-        <w:rPr>
-          <w:lang w:eastAsia="it-IT"/>
-        </w:rPr>
-        <w:t xml:space="preserve"> 'epsilon' coprono diversi ordini di grandezza per garantire che il modello possa essere testato per varie complessità e tolleranze di errore, mentre </w:t>
+        <w:t xml:space="preserve"> valori di 'C' e 'epsilon' coprono diversi ordini di grandezza per garantire che il modello possa essere testato per varie complessità e tolleranze di errore, mentre </w:t>
       </w:r>
       <w:r>
         <w:rPr>
@@ -4883,11 +4407,9 @@
       <w:r>
         <w:t xml:space="preserve">Kernel: </w:t>
       </w:r>
-      <w:proofErr w:type="spellStart"/>
       <w:r>
         <w:t>rbf</w:t>
       </w:r>
-      <w:proofErr w:type="spellEnd"/>
     </w:p>
     <w:p>
       <w:pPr>
@@ -5127,10 +4649,7 @@
         <w:jc w:val="left"/>
       </w:pPr>
       <w:r>
-        <w:t xml:space="preserve">Kernel: </w:t>
-      </w:r>
-      <w:r>
-        <w:t>linear</w:t>
+        <w:t>Kernel: linear</w:t>
       </w:r>
     </w:p>
     <w:p>
@@ -5156,10 +4675,7 @@
         <w:jc w:val="left"/>
       </w:pPr>
       <w:r>
-        <w:t xml:space="preserve">Epsilon: </w:t>
-      </w:r>
-      <w:r>
-        <w:t>1</w:t>
+        <w:t>Epsilon: 1</w:t>
       </w:r>
     </w:p>
     <w:p>
@@ -5604,10 +5120,7 @@
         <w:jc w:val="left"/>
       </w:pPr>
       <w:r>
-        <w:t>C: 1</w:t>
-      </w:r>
-      <w:r>
-        <w:t>00</w:t>
+        <w:t>C: 100</w:t>
       </w:r>
     </w:p>
     <w:p>
@@ -5620,10 +5133,7 @@
         <w:jc w:val="left"/>
       </w:pPr>
       <w:r>
-        <w:t xml:space="preserve">Epsilon: </w:t>
-      </w:r>
-      <w:r>
-        <w:t>0.5</w:t>
+        <w:t>Epsilon: 0.5</w:t>
       </w:r>
     </w:p>
     <w:p>
@@ -5849,10 +5359,7 @@
         <w:jc w:val="left"/>
       </w:pPr>
       <w:r>
-        <w:t>Epsilon: 0.</w:t>
-      </w:r>
-      <w:r>
-        <w:t>1</w:t>
+        <w:t>Epsilon: 0.1</w:t>
       </w:r>
     </w:p>
     <w:p>
@@ -6034,11 +5541,9 @@
       <w:r>
         <w:t xml:space="preserve">Tutti i modelli non hanno errori eccessivamente e alti e intervalli di confidenza sempre superiori al 97%, in conclusione sono modelli accurati. </w:t>
       </w:r>
-      <w:proofErr w:type="gramStart"/>
-      <w:r>
-        <w:t>Tuttavia</w:t>
-      </w:r>
-      <w:proofErr w:type="gramEnd"/>
+      <w:r>
+        <w:t>Tuttavia,</w:t>
+      </w:r>
       <w:r>
         <w:t xml:space="preserve"> hanno il difetto di prevedere soltanto il giorno successivo e quindi aumentando l’orizzonte temporale su cui fare le previsioni potrebbero essere meno performanti.</w:t>
       </w:r>
@@ -6048,13 +5553,8 @@
         <w:pStyle w:val="Titolo1"/>
       </w:pPr>
       <w:r>
-        <w:t xml:space="preserve">Strategie di Trading e </w:t>
-      </w:r>
-      <w:proofErr w:type="spellStart"/>
-      <w:r>
-        <w:t>Backtesting</w:t>
-      </w:r>
-      <w:proofErr w:type="spellEnd"/>
+        <w:t>Strategie di Trading e Backtesting</w:t>
+      </w:r>
     </w:p>
     <w:p>
       <w:pPr>
@@ -6188,23 +5688,7 @@
       </w:r>
       <w:r>
         <w:lastRenderedPageBreak/>
-        <w:t xml:space="preserve">del metodo </w:t>
-      </w:r>
-      <w:proofErr w:type="spellStart"/>
-      <w:r>
-        <w:t>buy</w:t>
-      </w:r>
-      <w:proofErr w:type="spellEnd"/>
-      <w:r>
-        <w:t xml:space="preserve"> and </w:t>
-      </w:r>
-      <w:proofErr w:type="spellStart"/>
-      <w:r>
-        <w:t>hold</w:t>
-      </w:r>
-      <w:proofErr w:type="spellEnd"/>
-      <w:r>
-        <w:t>, che NVIDIA ha ottenuto senza l'uso di alcuna strategia specifica.</w:t>
+        <w:t>del metodo buy and hold, che NVIDIA ha ottenuto senza l'uso di alcuna strategia specifica.</w:t>
       </w:r>
     </w:p>
     <w:p>
@@ -6223,15 +5707,7 @@
         <w:t>Suddivisione Dataset:</w:t>
       </w:r>
       <w:r>
-        <w:t xml:space="preserve"> Ho deciso di dividere il dataset in training (primi 90 mesi) e testing (ultimi 30 mesi) in modo da evitare l’</w:t>
-      </w:r>
-      <w:proofErr w:type="spellStart"/>
-      <w:r>
-        <w:t>overfitting</w:t>
-      </w:r>
-      <w:proofErr w:type="spellEnd"/>
-      <w:r>
-        <w:t xml:space="preserve"> dei parametri</w:t>
+        <w:t xml:space="preserve"> Ho deciso di dividere il dataset in training (primi 90 mesi) e testing (ultimi 30 mesi) in modo da evitare l’overfitting dei parametri</w:t>
       </w:r>
     </w:p>
     <w:p>
@@ -6280,21 +5756,12 @@
           <w:numId w:val="42"/>
         </w:numPr>
       </w:pPr>
-      <w:proofErr w:type="spellStart"/>
       <w:r>
         <w:rPr>
           <w:b/>
           <w:bCs/>
         </w:rPr>
-        <w:t>BackTesting</w:t>
-      </w:r>
-      <w:proofErr w:type="spellEnd"/>
-      <w:r>
-        <w:rPr>
-          <w:b/>
-          <w:bCs/>
-        </w:rPr>
-        <w:t>:</w:t>
+        <w:t>BackTesting:</w:t>
       </w:r>
       <w:r>
         <w:t xml:space="preserve"> Ho applicato la strategia con i valori dei parametri trovati al punto prima e verificato i rendimenti con la strategia sugli ultimi 30 mesi.</w:t>
@@ -6313,61 +5780,13 @@
           <w:b/>
           <w:bCs/>
         </w:rPr>
-        <w:t xml:space="preserve">Confronto con la </w:t>
-      </w:r>
-      <w:proofErr w:type="spellStart"/>
-      <w:r>
-        <w:rPr>
-          <w:b/>
-          <w:bCs/>
-        </w:rPr>
-        <w:t>buy</w:t>
-      </w:r>
-      <w:proofErr w:type="spellEnd"/>
-      <w:r>
-        <w:rPr>
-          <w:b/>
-          <w:bCs/>
-        </w:rPr>
-        <w:t xml:space="preserve"> and </w:t>
-      </w:r>
-      <w:proofErr w:type="spellStart"/>
-      <w:r>
-        <w:rPr>
-          <w:b/>
-          <w:bCs/>
-        </w:rPr>
-        <w:t>hold</w:t>
-      </w:r>
-      <w:proofErr w:type="spellEnd"/>
-      <w:r>
-        <w:rPr>
-          <w:b/>
-          <w:bCs/>
-        </w:rPr>
-        <w:t>:</w:t>
+        <w:t>Confronto con la buy and hold:</w:t>
       </w:r>
       <w:r>
         <w:t xml:space="preserve"> ho verificato la differenza di rendimenti tra la strategia e </w:t>
       </w:r>
       <w:r>
-        <w:t xml:space="preserve">la </w:t>
-      </w:r>
-      <w:proofErr w:type="spellStart"/>
-      <w:r>
-        <w:t>buy</w:t>
-      </w:r>
-      <w:proofErr w:type="spellEnd"/>
-      <w:r>
-        <w:t xml:space="preserve"> and </w:t>
-      </w:r>
-      <w:proofErr w:type="spellStart"/>
-      <w:r>
-        <w:t>hold</w:t>
-      </w:r>
-      <w:proofErr w:type="spellEnd"/>
-      <w:r>
-        <w:t xml:space="preserve"> e ho verificato anche il livello di rischio tra le due.</w:t>
+        <w:t>la buy and hold e ho verificato anche il livello di rischio tra le due.</w:t>
       </w:r>
     </w:p>
     <w:p>
@@ -6451,33 +5870,15 @@
           <w:b/>
           <w:bCs/>
         </w:rPr>
-        <w:t xml:space="preserve"> </w:t>
-      </w:r>
-      <w:proofErr w:type="spellStart"/>
+        <w:t xml:space="preserve"> cum</w:t>
+      </w:r>
       <w:r>
         <w:rPr>
           <w:b/>
           <w:bCs/>
         </w:rPr>
-        <w:t>cum</w:t>
-      </w:r>
-      <w:proofErr w:type="spellEnd"/>
-      <w:r>
-        <w:rPr>
-          <w:b/>
-          <w:bCs/>
-        </w:rPr>
-        <w:t xml:space="preserve"> </w:t>
-      </w:r>
-      <w:proofErr w:type="spellStart"/>
-      <w:r>
-        <w:rPr>
-          <w:b/>
-          <w:bCs/>
-        </w:rPr>
-        <w:t>returns</w:t>
-      </w:r>
-      <w:proofErr w:type="spellEnd"/>
+        <w:t xml:space="preserve"> returns</w:t>
+      </w:r>
       <w:r>
         <w:t>: 58.23</w:t>
       </w:r>
@@ -6497,31 +5898,20 @@
         </w:rPr>
         <w:t xml:space="preserve">Strategy </w:t>
       </w:r>
-      <w:proofErr w:type="spellStart"/>
       <w:r>
         <w:rPr>
           <w:b/>
           <w:bCs/>
         </w:rPr>
-        <w:t>cum</w:t>
-      </w:r>
-      <w:proofErr w:type="spellEnd"/>
+        <w:t xml:space="preserve">cum </w:t>
+      </w:r>
       <w:r>
         <w:rPr>
           <w:b/>
           <w:bCs/>
         </w:rPr>
-        <w:t xml:space="preserve"> </w:t>
-      </w:r>
-      <w:proofErr w:type="spellStart"/>
-      <w:r>
-        <w:rPr>
-          <w:b/>
-          <w:bCs/>
-        </w:rPr>
         <w:t>returns</w:t>
       </w:r>
-      <w:proofErr w:type="spellEnd"/>
       <w:r>
         <w:t>: 103.30</w:t>
       </w:r>
@@ -6539,39 +5929,7 @@
           <w:b/>
           <w:bCs/>
         </w:rPr>
-        <w:t xml:space="preserve">Out Performance (market </w:t>
-      </w:r>
-      <w:proofErr w:type="spellStart"/>
-      <w:r>
-        <w:rPr>
-          <w:b/>
-          <w:bCs/>
-        </w:rPr>
-        <w:t>returns</w:t>
-      </w:r>
-      <w:proofErr w:type="spellEnd"/>
-      <w:r>
-        <w:rPr>
-          <w:b/>
-          <w:bCs/>
-        </w:rPr>
-        <w:t xml:space="preserve"> – strategy </w:t>
-      </w:r>
-      <w:proofErr w:type="spellStart"/>
-      <w:r>
-        <w:rPr>
-          <w:b/>
-          <w:bCs/>
-        </w:rPr>
-        <w:t>returns</w:t>
-      </w:r>
-      <w:proofErr w:type="spellEnd"/>
-      <w:r>
-        <w:rPr>
-          <w:b/>
-          <w:bCs/>
-        </w:rPr>
-        <w:t>)</w:t>
+        <w:t>Out Performance (market returns – strategy returns)</w:t>
       </w:r>
       <w:r>
         <w:t>: 45.06</w:t>
@@ -6856,13 +6214,8 @@
         <w:pStyle w:val="Titolo2"/>
       </w:pPr>
       <w:r>
-        <w:t xml:space="preserve"> Risultati e Confronto con la Buy and </w:t>
-      </w:r>
-      <w:proofErr w:type="spellStart"/>
-      <w:r>
-        <w:t>Hold</w:t>
-      </w:r>
-      <w:proofErr w:type="spellEnd"/>
+        <w:t xml:space="preserve"> Risultati e Confronto con la Buy and Hold</w:t>
+      </w:r>
     </w:p>
     <w:p>
       <w:pPr>
@@ -6927,17 +6280,8 @@
           <w:b/>
           <w:bCs/>
         </w:rPr>
-        <w:t xml:space="preserve">Buy and </w:t>
-      </w:r>
-      <w:proofErr w:type="spellStart"/>
-      <w:r>
-        <w:rPr>
-          <w:b/>
-          <w:bCs/>
-        </w:rPr>
-        <w:t>Hold</w:t>
-      </w:r>
-      <w:proofErr w:type="spellEnd"/>
+        <w:t>Buy and Hold</w:t>
+      </w:r>
       <w:r>
         <w:t>: 3.38</w:t>
       </w:r>
@@ -6963,39 +6307,7 @@
           <w:b/>
           <w:bCs/>
         </w:rPr>
-        <w:t xml:space="preserve">Out Performance (market </w:t>
-      </w:r>
-      <w:proofErr w:type="spellStart"/>
-      <w:r>
-        <w:rPr>
-          <w:b/>
-          <w:bCs/>
-        </w:rPr>
-        <w:t>returns</w:t>
-      </w:r>
-      <w:proofErr w:type="spellEnd"/>
-      <w:r>
-        <w:rPr>
-          <w:b/>
-          <w:bCs/>
-        </w:rPr>
-        <w:t xml:space="preserve"> – strategy </w:t>
-      </w:r>
-      <w:proofErr w:type="spellStart"/>
-      <w:r>
-        <w:rPr>
-          <w:b/>
-          <w:bCs/>
-        </w:rPr>
-        <w:t>returns</w:t>
-      </w:r>
-      <w:proofErr w:type="spellEnd"/>
-      <w:r>
-        <w:rPr>
-          <w:b/>
-          <w:bCs/>
-        </w:rPr>
-        <w:t xml:space="preserve">): </w:t>
+        <w:t xml:space="preserve">Out Performance (market returns – strategy returns): </w:t>
       </w:r>
       <w:r>
         <w:t>0.818</w:t>
@@ -7009,15 +6321,7 @@
         <w:t xml:space="preserve">Rispetto ai ritorni è possibile osservare che </w:t>
       </w:r>
       <w:r>
-        <w:t xml:space="preserve">la strategia ha performato meglio di 81 punti percentuali rispetto alla Buy and </w:t>
-      </w:r>
-      <w:proofErr w:type="spellStart"/>
-      <w:r>
-        <w:t>Hold</w:t>
-      </w:r>
-      <w:proofErr w:type="spellEnd"/>
-      <w:r>
-        <w:t>.</w:t>
+        <w:t>la strategia ha performato meglio di 81 punti percentuali rispetto alla Buy and Hold.</w:t>
       </w:r>
     </w:p>
     <w:p>
@@ -7139,23 +6443,7 @@
           <w:b/>
           <w:bCs/>
         </w:rPr>
-        <w:t xml:space="preserve">Buy and </w:t>
-      </w:r>
-      <w:proofErr w:type="spellStart"/>
-      <w:r>
-        <w:rPr>
-          <w:b/>
-          <w:bCs/>
-        </w:rPr>
-        <w:t>Hold</w:t>
-      </w:r>
-      <w:proofErr w:type="spellEnd"/>
-      <w:r>
-        <w:rPr>
-          <w:b/>
-          <w:bCs/>
-        </w:rPr>
-        <w:t xml:space="preserve">: </w:t>
+        <w:t xml:space="preserve">Buy and Hold: </w:t>
       </w:r>
       <w:r>
         <w:t>0.555283</w:t>
@@ -8302,21 +7590,10 @@
         </w:numPr>
       </w:pPr>
       <w:r>
-        <w:t xml:space="preserve">Tasso di interesse risk </w:t>
-      </w:r>
-      <w:r>
-        <w:t>free: 0.0484</w:t>
-      </w:r>
-      <w:r>
-        <w:t xml:space="preserve"> (tasso del </w:t>
-      </w:r>
-      <w:proofErr w:type="spellStart"/>
-      <w:r>
-        <w:t>tbill</w:t>
-      </w:r>
-      <w:proofErr w:type="spellEnd"/>
-      <w:r>
-        <w:t xml:space="preserve"> a un anno 2023)</w:t>
+        <w:t>Tasso di interesse risk free: 0.0484</w:t>
+      </w:r>
+      <w:r>
+        <w:t xml:space="preserve"> (tasso del tbill a un anno 2023)</w:t>
       </w:r>
     </w:p>
     <w:p>
@@ -8396,17 +7673,926 @@
       <w:r>
         <w:t>Esposizione dei titoli ai fattori di rischio Fama e French</w:t>
       </w:r>
+      <w:r>
+        <w:t xml:space="preserve"> </w:t>
+      </w:r>
+    </w:p>
+    <w:p>
+      <w:r>
+        <w:t>Il modello di Fama e French a tre fattori è un'estensione del Capital Asset Pricing Model (CAPM) ed è utilizzato per spiegare i rendimenti dei titoli attraverso tre fattori distinti.</w:t>
+      </w:r>
+      <w:r>
+        <w:t xml:space="preserve"> </w:t>
+      </w:r>
+      <w:r>
+        <w:t xml:space="preserve">I tre fattori sono: </w:t>
+      </w:r>
+    </w:p>
+    <w:p>
+      <w:pPr>
+        <w:pStyle w:val="Paragrafoelenco"/>
+        <w:numPr>
+          <w:ilvl w:val="0"/>
+          <w:numId w:val="57"/>
+        </w:numPr>
+      </w:pPr>
+      <w:r>
+        <w:rPr>
+          <w:b/>
+          <w:bCs/>
+        </w:rPr>
+        <w:t>Rendimento di Mercato (MKT)</w:t>
+      </w:r>
+      <w:r>
+        <w:t>:</w:t>
+      </w:r>
+      <w:r>
+        <w:t xml:space="preserve"> ha lo stesso significato del beta nel CAPM</w:t>
+      </w:r>
+    </w:p>
+    <w:p>
+      <w:pPr>
+        <w:pStyle w:val="Paragrafoelenco"/>
+        <w:numPr>
+          <w:ilvl w:val="0"/>
+          <w:numId w:val="57"/>
+        </w:numPr>
+      </w:pPr>
+      <w:r>
+        <w:rPr>
+          <w:b/>
+          <w:bCs/>
+        </w:rPr>
+        <w:t>Dimensione (SMB - Small Minus Big)</w:t>
+      </w:r>
+      <w:r>
+        <w:t>:</w:t>
+      </w:r>
+      <w:r>
+        <w:t xml:space="preserve"> </w:t>
+      </w:r>
+      <w:r>
+        <w:t>È calcolato come la differenza tra i rendimenti di un portafoglio di piccole imprese e un portafoglio di grandi imprese.</w:t>
+      </w:r>
+      <w:r>
+        <w:t xml:space="preserve"> </w:t>
+      </w:r>
+      <w:r>
+        <w:t>Rappresenta il premio per il rischio legato alla dimensione delle aziende.</w:t>
+      </w:r>
+    </w:p>
+    <w:p>
+      <w:pPr>
+        <w:pStyle w:val="Paragrafoelenco"/>
+        <w:numPr>
+          <w:ilvl w:val="0"/>
+          <w:numId w:val="57"/>
+        </w:numPr>
+      </w:pPr>
+      <w:r>
+        <w:rPr>
+          <w:b/>
+          <w:bCs/>
+        </w:rPr>
+        <w:lastRenderedPageBreak/>
+        <w:t>Valore (HML - High Minus Low)</w:t>
+      </w:r>
+      <w:r>
+        <w:t>:</w:t>
+      </w:r>
+      <w:r>
+        <w:t xml:space="preserve"> </w:t>
+      </w:r>
+      <w:r>
+        <w:t>Rappresenta il premio per il rischio legato al rapporto valore/mercato (Value vs. Growth).</w:t>
+      </w:r>
+      <w:r>
+        <w:t xml:space="preserve"> </w:t>
+      </w:r>
+      <w:r>
+        <w:t>È calcolato come la differenza tra i rendimenti di un portafoglio di azioni value e un portafoglio di azioni growth</w:t>
+      </w:r>
+      <w:r>
+        <w:t>.</w:t>
+      </w:r>
+    </w:p>
+    <w:p>
+      <w:pPr>
+        <w:pStyle w:val="Titolo3"/>
+      </w:pPr>
+      <w:r>
+        <w:t xml:space="preserve"> Formulazione matematica</w:t>
+      </w:r>
+    </w:p>
+    <w:p>
+      <w:pPr>
+        <w:rPr>
+          <w:lang w:eastAsia="it-IT"/>
+        </w:rPr>
+      </w:pPr>
+      <w:r>
+        <w:rPr>
+          <w:lang w:eastAsia="it-IT"/>
+        </w:rPr>
+        <w:t>Il modello di Fama e French a tre fattori può essere espresso matematicamente come:</w:t>
+      </w:r>
+    </w:p>
+    <w:p>
+      <m:oMathPara>
+        <m:oMath>
+          <m:sSub>
+            <m:sSubPr>
+              <m:ctrlPr>
+                <w:rPr>
+                  <w:rFonts w:ascii="Cambria Math" w:hAnsi="Cambria Math"/>
+                  <w:i/>
+                </w:rPr>
+              </m:ctrlPr>
+            </m:sSubPr>
+            <m:e>
+              <m:r>
+                <w:rPr>
+                  <w:rFonts w:ascii="Cambria Math" w:hAnsi="Cambria Math"/>
+                </w:rPr>
+                <m:t>R</m:t>
+              </m:r>
+            </m:e>
+            <m:sub>
+              <m:r>
+                <w:rPr>
+                  <w:rFonts w:ascii="Cambria Math" w:hAnsi="Cambria Math"/>
+                </w:rPr>
+                <m:t>i</m:t>
+              </m:r>
+            </m:sub>
+          </m:sSub>
+          <m:r>
+            <w:rPr>
+              <w:rFonts w:ascii="Cambria Math" w:hAnsi="Cambria Math"/>
+            </w:rPr>
+            <m:t>-</m:t>
+          </m:r>
+          <m:sSub>
+            <m:sSubPr>
+              <m:ctrlPr>
+                <w:rPr>
+                  <w:rFonts w:ascii="Cambria Math" w:hAnsi="Cambria Math"/>
+                  <w:i/>
+                </w:rPr>
+              </m:ctrlPr>
+            </m:sSubPr>
+            <m:e>
+              <m:r>
+                <w:rPr>
+                  <w:rFonts w:ascii="Cambria Math" w:hAnsi="Cambria Math"/>
+                </w:rPr>
+                <m:t>R</m:t>
+              </m:r>
+            </m:e>
+            <m:sub>
+              <m:r>
+                <w:rPr>
+                  <w:rFonts w:ascii="Cambria Math" w:hAnsi="Cambria Math"/>
+                </w:rPr>
+                <m:t>f</m:t>
+              </m:r>
+            </m:sub>
+          </m:sSub>
+          <m:r>
+            <w:rPr>
+              <w:rFonts w:ascii="Cambria Math" w:hAnsi="Cambria Math"/>
+            </w:rPr>
+            <m:t>=</m:t>
+          </m:r>
+          <m:r>
+            <m:rPr>
+              <m:sty m:val="p"/>
+            </m:rPr>
+            <w:rPr>
+              <w:rFonts w:ascii="Cambria Math" w:hAnsi="Cambria Math"/>
+            </w:rPr>
+            <m:t>α</m:t>
+          </m:r>
+          <m:r>
+            <w:rPr>
+              <w:rFonts w:ascii="Cambria Math" w:hAnsi="Cambria Math"/>
+            </w:rPr>
+            <m:t>+</m:t>
+          </m:r>
+          <m:r>
+            <m:rPr>
+              <m:sty m:val="p"/>
+            </m:rPr>
+            <w:rPr>
+              <w:rFonts w:ascii="Cambria Math" w:hAnsi="Cambria Math"/>
+            </w:rPr>
+            <m:t>β</m:t>
+          </m:r>
+          <m:d>
+            <m:dPr>
+              <m:ctrlPr>
+                <w:rPr>
+                  <w:rFonts w:ascii="Cambria Math" w:hAnsi="Cambria Math"/>
+                  <w:i/>
+                </w:rPr>
+              </m:ctrlPr>
+            </m:dPr>
+            <m:e>
+              <m:sSub>
+                <m:sSubPr>
+                  <m:ctrlPr>
+                    <w:rPr>
+                      <w:rFonts w:ascii="Cambria Math" w:hAnsi="Cambria Math"/>
+                      <w:i/>
+                    </w:rPr>
+                  </m:ctrlPr>
+                </m:sSubPr>
+                <m:e>
+                  <m:r>
+                    <w:rPr>
+                      <w:rFonts w:ascii="Cambria Math" w:hAnsi="Cambria Math"/>
+                    </w:rPr>
+                    <m:t>R</m:t>
+                  </m:r>
+                </m:e>
+                <m:sub>
+                  <m:r>
+                    <w:rPr>
+                      <w:rFonts w:ascii="Cambria Math" w:hAnsi="Cambria Math"/>
+                    </w:rPr>
+                    <m:t>m</m:t>
+                  </m:r>
+                </m:sub>
+              </m:sSub>
+              <m:r>
+                <w:rPr>
+                  <w:rFonts w:ascii="Cambria Math" w:hAnsi="Cambria Math"/>
+                </w:rPr>
+                <m:t>-</m:t>
+              </m:r>
+              <m:sSub>
+                <m:sSubPr>
+                  <m:ctrlPr>
+                    <w:rPr>
+                      <w:rFonts w:ascii="Cambria Math" w:hAnsi="Cambria Math"/>
+                      <w:i/>
+                    </w:rPr>
+                  </m:ctrlPr>
+                </m:sSubPr>
+                <m:e>
+                  <m:r>
+                    <w:rPr>
+                      <w:rFonts w:ascii="Cambria Math" w:hAnsi="Cambria Math"/>
+                    </w:rPr>
+                    <m:t>R</m:t>
+                  </m:r>
+                </m:e>
+                <m:sub>
+                  <m:r>
+                    <w:rPr>
+                      <w:rFonts w:ascii="Cambria Math" w:hAnsi="Cambria Math"/>
+                    </w:rPr>
+                    <m:t>f</m:t>
+                  </m:r>
+                </m:sub>
+              </m:sSub>
+            </m:e>
+          </m:d>
+          <m:r>
+            <w:rPr>
+              <w:rFonts w:ascii="Cambria Math" w:hAnsi="Cambria Math"/>
+            </w:rPr>
+            <m:t>+s</m:t>
+          </m:r>
+          <m:r>
+            <m:rPr>
+              <m:sty m:val="p"/>
+            </m:rPr>
+            <w:rPr>
+              <w:rFonts w:ascii="Cambria Math" w:hAnsi="Cambria Math"/>
+            </w:rPr>
+            <m:t>⋅</m:t>
+          </m:r>
+          <m:r>
+            <w:rPr>
+              <w:rFonts w:ascii="Cambria Math" w:hAnsi="Cambria Math"/>
+            </w:rPr>
+            <m:t>SMB+h</m:t>
+          </m:r>
+          <m:r>
+            <m:rPr>
+              <m:sty m:val="p"/>
+            </m:rPr>
+            <w:rPr>
+              <w:rFonts w:ascii="Cambria Math" w:hAnsi="Cambria Math"/>
+            </w:rPr>
+            <m:t>⋅</m:t>
+          </m:r>
+          <m:r>
+            <w:rPr>
+              <w:rFonts w:ascii="Cambria Math" w:hAnsi="Cambria Math"/>
+            </w:rPr>
+            <m:t>HML</m:t>
+          </m:r>
+        </m:oMath>
+      </m:oMathPara>
+    </w:p>
+    <w:p>
+      <w:pPr>
+        <w:jc w:val="left"/>
+      </w:pPr>
+      <w:r>
+        <w:t xml:space="preserve">Dove: </w:t>
+      </w:r>
+    </w:p>
+    <w:p>
+      <w:pPr>
+        <w:pStyle w:val="Paragrafoelenco"/>
+        <w:numPr>
+          <w:ilvl w:val="0"/>
+          <w:numId w:val="58"/>
+        </w:numPr>
+        <w:jc w:val="left"/>
+      </w:pPr>
+      <m:oMath>
+        <m:sSub>
+          <m:sSubPr>
+            <m:ctrlPr>
+              <w:rPr>
+                <w:rFonts w:ascii="Cambria Math" w:hAnsi="Cambria Math"/>
+                <w:i/>
+              </w:rPr>
+            </m:ctrlPr>
+          </m:sSubPr>
+          <m:e>
+            <m:r>
+              <w:rPr>
+                <w:rFonts w:ascii="Cambria Math" w:hAnsi="Cambria Math"/>
+              </w:rPr>
+              <m:t>R</m:t>
+            </m:r>
+          </m:e>
+          <m:sub>
+            <m:r>
+              <w:rPr>
+                <w:rFonts w:ascii="Cambria Math" w:hAnsi="Cambria Math"/>
+              </w:rPr>
+              <m:t>i</m:t>
+            </m:r>
+          </m:sub>
+        </m:sSub>
+      </m:oMath>
+      <w:r>
+        <w:t xml:space="preserve"> è il rendimento del titolo i</w:t>
+      </w:r>
+    </w:p>
+    <w:p>
+      <w:pPr>
+        <w:pStyle w:val="Paragrafoelenco"/>
+        <w:numPr>
+          <w:ilvl w:val="0"/>
+          <w:numId w:val="58"/>
+        </w:numPr>
+        <w:jc w:val="left"/>
+      </w:pPr>
+      <m:oMath>
+        <m:sSub>
+          <m:sSubPr>
+            <m:ctrlPr>
+              <w:rPr>
+                <w:rFonts w:ascii="Cambria Math" w:hAnsi="Cambria Math"/>
+                <w:i/>
+              </w:rPr>
+            </m:ctrlPr>
+          </m:sSubPr>
+          <m:e>
+            <m:r>
+              <w:rPr>
+                <w:rFonts w:ascii="Cambria Math" w:hAnsi="Cambria Math"/>
+              </w:rPr>
+              <m:t>R</m:t>
+            </m:r>
+          </m:e>
+          <m:sub>
+            <m:r>
+              <w:rPr>
+                <w:rFonts w:ascii="Cambria Math" w:hAnsi="Cambria Math"/>
+              </w:rPr>
+              <m:t>f</m:t>
+            </m:r>
+          </m:sub>
+        </m:sSub>
+      </m:oMath>
+      <w:r>
+        <w:t xml:space="preserve"> è il rendimento privo di rischio</w:t>
+      </w:r>
+    </w:p>
+    <w:p>
+      <w:pPr>
+        <w:pStyle w:val="Paragrafoelenco"/>
+        <w:numPr>
+          <w:ilvl w:val="0"/>
+          <w:numId w:val="58"/>
+        </w:numPr>
+        <w:jc w:val="left"/>
+      </w:pPr>
+      <m:oMath>
+        <m:r>
+          <w:rPr>
+            <w:rFonts w:ascii="Cambria Math" w:hAnsi="Cambria Math"/>
+          </w:rPr>
+          <m:t>α</m:t>
+        </m:r>
+      </m:oMath>
+      <w:r>
+        <w:rPr>
+          <w:iCs/>
+        </w:rPr>
+        <w:t xml:space="preserve"> </w:t>
+      </w:r>
+      <w:r>
+        <w:rPr>
+          <w:iCs/>
+        </w:rPr>
+        <w:t>è l'intercetta del modello, rappresenta il rendimento anomalo non spiegato dai fattori.</w:t>
+      </w:r>
+    </w:p>
+    <w:p>
+      <w:pPr>
+        <w:pStyle w:val="Paragrafoelenco"/>
+        <w:numPr>
+          <w:ilvl w:val="0"/>
+          <w:numId w:val="58"/>
+        </w:numPr>
+        <w:jc w:val="left"/>
+      </w:pPr>
+      <m:oMath>
+        <m:r>
+          <w:rPr>
+            <w:rFonts w:ascii="Cambria Math" w:hAnsi="Cambria Math"/>
+          </w:rPr>
+          <m:t>β</m:t>
+        </m:r>
+      </m:oMath>
+      <w:r>
+        <w:rPr>
+          <w:iCs/>
+        </w:rPr>
+        <w:t xml:space="preserve"> </w:t>
+      </w:r>
+      <w:r>
+        <w:rPr>
+          <w:iCs/>
+        </w:rPr>
+        <w:t>è la sensibilità del rendimento del titolo al fattore di mercato (premio per il rischio di mercato).</w:t>
+      </w:r>
+    </w:p>
+    <w:p>
+      <w:pPr>
+        <w:pStyle w:val="Paragrafoelenco"/>
+        <w:numPr>
+          <w:ilvl w:val="0"/>
+          <w:numId w:val="58"/>
+        </w:numPr>
+        <w:jc w:val="left"/>
+      </w:pPr>
+      <m:oMath>
+        <m:r>
+          <w:rPr>
+            <w:rFonts w:ascii="Cambria Math" w:hAnsi="Cambria Math"/>
+          </w:rPr>
+          <m:t>s</m:t>
+        </m:r>
+      </m:oMath>
+      <w:r>
+        <w:t xml:space="preserve"> </w:t>
+      </w:r>
+      <w:r>
+        <w:t>è la sensibilità del rendimento del titolo al fattore dimensione (premio per le piccole imprese).</w:t>
+      </w:r>
+    </w:p>
+    <w:p>
+      <w:pPr>
+        <w:pStyle w:val="Paragrafoelenco"/>
+        <w:numPr>
+          <w:ilvl w:val="0"/>
+          <w:numId w:val="58"/>
+        </w:numPr>
+        <w:jc w:val="left"/>
+      </w:pPr>
+      <m:oMath>
+        <m:r>
+          <w:rPr>
+            <w:rFonts w:ascii="Cambria Math" w:hAnsi="Cambria Math"/>
+          </w:rPr>
+          <m:t>h</m:t>
+        </m:r>
+      </m:oMath>
+      <w:r>
+        <w:t xml:space="preserve"> </w:t>
+      </w:r>
+      <w:r>
+        <w:t>è la sensibilità del rendimento del titolo al fattore valore (premio per le azioni value).</w:t>
+      </w:r>
+    </w:p>
+    <w:p>
+      <w:pPr>
+        <w:pStyle w:val="Titolo3"/>
+      </w:pPr>
+      <w:r>
+        <w:lastRenderedPageBreak/>
+        <w:t xml:space="preserve"> Esposizione dei titoli</w:t>
+      </w:r>
+    </w:p>
+    <w:p>
+      <w:pPr>
+        <w:pStyle w:val="Titolo4"/>
+      </w:pPr>
+      <w:r>
+        <w:t>NVDA</w:t>
+      </w:r>
+    </w:p>
+    <w:p>
+      <w:pPr>
+        <w:jc w:val="center"/>
+      </w:pPr>
+      <w:r>
+        <w:rPr>
+          <w:noProof/>
+        </w:rPr>
+        <w:drawing>
+          <wp:inline distT="0" distB="0" distL="0" distR="0" wp14:anchorId="3E4753AE" wp14:editId="60663E47">
+            <wp:extent cx="3604891" cy="2700000"/>
+            <wp:effectExtent l="0" t="0" r="0" b="0"/>
+            <wp:docPr id="969768839" name="Immagine 1" descr="Immagine che contiene testo, schermata, menu, numero&#10;&#10;Descrizione generata automaticamente"/>
+            <wp:cNvGraphicFramePr>
+              <a:graphicFrameLocks xmlns:a="http://schemas.openxmlformats.org/drawingml/2006/main" noChangeAspect="1"/>
+            </wp:cNvGraphicFramePr>
+            <a:graphic xmlns:a="http://schemas.openxmlformats.org/drawingml/2006/main">
+              <a:graphicData uri="http://schemas.openxmlformats.org/drawingml/2006/picture">
+                <pic:pic xmlns:pic="http://schemas.openxmlformats.org/drawingml/2006/picture">
+                  <pic:nvPicPr>
+                    <pic:cNvPr id="969768839" name="Immagine 1" descr="Immagine che contiene testo, schermata, menu, numero&#10;&#10;Descrizione generata automaticamente"/>
+                    <pic:cNvPicPr/>
+                  </pic:nvPicPr>
+                  <pic:blipFill>
+                    <a:blip r:embed="rId56"/>
+                    <a:stretch>
+                      <a:fillRect/>
+                    </a:stretch>
+                  </pic:blipFill>
+                  <pic:spPr>
+                    <a:xfrm>
+                      <a:off x="0" y="0"/>
+                      <a:ext cx="3604891" cy="2700000"/>
+                    </a:xfrm>
+                    <a:prstGeom prst="rect">
+                      <a:avLst/>
+                    </a:prstGeom>
+                  </pic:spPr>
+                </pic:pic>
+              </a:graphicData>
+            </a:graphic>
+          </wp:inline>
+        </w:drawing>
+      </w:r>
+    </w:p>
+    <w:p>
+      <w:r>
+        <w:t>NVIDIA è un titolo altamente volatile, più simile a una grande azienda e fortemente orientato alla crescita. Questi fattori lo rendono attraente per gli investitori che cercano potenziali rendimenti elevati e sono disposti ad accettare una maggiore volatilità e rischio.</w:t>
+      </w:r>
+    </w:p>
+    <w:p>
+      <w:pPr>
+        <w:pStyle w:val="Titolo4"/>
+        <w:ind w:firstLine="0"/>
+      </w:pPr>
+      <w:r>
+        <w:lastRenderedPageBreak/>
+        <w:t>INTC</w:t>
+      </w:r>
+    </w:p>
+    <w:p>
+      <w:pPr>
+        <w:jc w:val="center"/>
+      </w:pPr>
+      <w:r>
+        <w:rPr>
+          <w:noProof/>
+        </w:rPr>
+        <w:drawing>
+          <wp:inline distT="0" distB="0" distL="0" distR="0" wp14:anchorId="4F16B662" wp14:editId="02422C59">
+            <wp:extent cx="3586698" cy="2700000"/>
+            <wp:effectExtent l="0" t="0" r="0" b="0"/>
+            <wp:docPr id="1063929084" name="Immagine 5" descr="Immagine che contiene testo, schermata, menu, numero&#10;&#10;Descrizione generata automaticamente"/>
+            <wp:cNvGraphicFramePr>
+              <a:graphicFrameLocks xmlns:a="http://schemas.openxmlformats.org/drawingml/2006/main" noChangeAspect="1"/>
+            </wp:cNvGraphicFramePr>
+            <a:graphic xmlns:a="http://schemas.openxmlformats.org/drawingml/2006/main">
+              <a:graphicData uri="http://schemas.openxmlformats.org/drawingml/2006/picture">
+                <pic:pic xmlns:pic="http://schemas.openxmlformats.org/drawingml/2006/picture">
+                  <pic:nvPicPr>
+                    <pic:cNvPr id="1063929084" name="Immagine 5" descr="Immagine che contiene testo, schermata, menu, numero&#10;&#10;Descrizione generata automaticamente"/>
+                    <pic:cNvPicPr/>
+                  </pic:nvPicPr>
+                  <pic:blipFill>
+                    <a:blip r:embed="rId57"/>
+                    <a:stretch>
+                      <a:fillRect/>
+                    </a:stretch>
+                  </pic:blipFill>
+                  <pic:spPr>
+                    <a:xfrm>
+                      <a:off x="0" y="0"/>
+                      <a:ext cx="3586698" cy="2700000"/>
+                    </a:xfrm>
+                    <a:prstGeom prst="rect">
+                      <a:avLst/>
+                    </a:prstGeom>
+                  </pic:spPr>
+                </pic:pic>
+              </a:graphicData>
+            </a:graphic>
+          </wp:inline>
+        </w:drawing>
+      </w:r>
+    </w:p>
+    <w:p>
+      <w:r>
+        <w:t>Intel è un titolo che si comporta in linea con il mercato complessivo, con una leggera inclinazione verso le caratteristiche delle grandi aziende e delle azioni di valore.</w:t>
+      </w:r>
+      <w:r>
+        <w:t xml:space="preserve"> </w:t>
+      </w:r>
+    </w:p>
+    <w:p>
+      <w:pPr>
+        <w:pStyle w:val="Titolo4"/>
+      </w:pPr>
+      <w:r>
+        <w:t>TDG</w:t>
+      </w:r>
+    </w:p>
+    <w:p>
+      <w:pPr>
+        <w:jc w:val="center"/>
+      </w:pPr>
+      <w:r>
+        <w:rPr>
+          <w:noProof/>
+        </w:rPr>
+        <w:drawing>
+          <wp:inline distT="0" distB="0" distL="0" distR="0" wp14:anchorId="39DCBCAF" wp14:editId="47DA4BAE">
+            <wp:extent cx="3589933" cy="2700000"/>
+            <wp:effectExtent l="0" t="0" r="0" b="0"/>
+            <wp:docPr id="157562749" name="Immagine 3" descr="Immagine che contiene testo, schermata, menu, numero&#10;&#10;Descrizione generata automaticamente"/>
+            <wp:cNvGraphicFramePr>
+              <a:graphicFrameLocks xmlns:a="http://schemas.openxmlformats.org/drawingml/2006/main" noChangeAspect="1"/>
+            </wp:cNvGraphicFramePr>
+            <a:graphic xmlns:a="http://schemas.openxmlformats.org/drawingml/2006/main">
+              <a:graphicData uri="http://schemas.openxmlformats.org/drawingml/2006/picture">
+                <pic:pic xmlns:pic="http://schemas.openxmlformats.org/drawingml/2006/picture">
+                  <pic:nvPicPr>
+                    <pic:cNvPr id="157562749" name="Immagine 3" descr="Immagine che contiene testo, schermata, menu, numero&#10;&#10;Descrizione generata automaticamente"/>
+                    <pic:cNvPicPr/>
+                  </pic:nvPicPr>
+                  <pic:blipFill>
+                    <a:blip r:embed="rId58"/>
+                    <a:stretch>
+                      <a:fillRect/>
+                    </a:stretch>
+                  </pic:blipFill>
+                  <pic:spPr>
+                    <a:xfrm>
+                      <a:off x="0" y="0"/>
+                      <a:ext cx="3589933" cy="2700000"/>
+                    </a:xfrm>
+                    <a:prstGeom prst="rect">
+                      <a:avLst/>
+                    </a:prstGeom>
+                  </pic:spPr>
+                </pic:pic>
+              </a:graphicData>
+            </a:graphic>
+          </wp:inline>
+        </w:drawing>
+      </w:r>
+    </w:p>
+    <w:p>
+      <w:r>
+        <w:lastRenderedPageBreak/>
+        <w:t>TDG è un titolo che è più volatile rispetto al mercato complessivo, con una leggera inclinazione verso le caratteristiche delle grandi aziende e delle azioni di valore.</w:t>
+      </w:r>
+      <w:r>
+        <w:t xml:space="preserve"> Adatto ad investitori che cercano potenziali rendimenti elevati pur accentando più rischio.</w:t>
+      </w:r>
+    </w:p>
+    <w:p>
+      <w:pPr>
+        <w:pStyle w:val="Titolo4"/>
+      </w:pPr>
+      <w:r>
+        <w:t>HII</w:t>
+      </w:r>
+    </w:p>
+    <w:p>
+      <w:pPr>
+        <w:jc w:val="center"/>
+      </w:pPr>
+      <w:r>
+        <w:rPr>
+          <w:noProof/>
+        </w:rPr>
+        <w:drawing>
+          <wp:inline distT="0" distB="0" distL="0" distR="0" wp14:anchorId="27DCBF98" wp14:editId="491ED525">
+            <wp:extent cx="3649853" cy="2700000"/>
+            <wp:effectExtent l="0" t="0" r="0" b="0"/>
+            <wp:docPr id="575045024" name="Immagine 4" descr="Immagine che contiene testo, schermata, menu&#10;&#10;Descrizione generata automaticamente"/>
+            <wp:cNvGraphicFramePr>
+              <a:graphicFrameLocks xmlns:a="http://schemas.openxmlformats.org/drawingml/2006/main" noChangeAspect="1"/>
+            </wp:cNvGraphicFramePr>
+            <a:graphic xmlns:a="http://schemas.openxmlformats.org/drawingml/2006/main">
+              <a:graphicData uri="http://schemas.openxmlformats.org/drawingml/2006/picture">
+                <pic:pic xmlns:pic="http://schemas.openxmlformats.org/drawingml/2006/picture">
+                  <pic:nvPicPr>
+                    <pic:cNvPr id="575045024" name="Immagine 4" descr="Immagine che contiene testo, schermata, menu&#10;&#10;Descrizione generata automaticamente"/>
+                    <pic:cNvPicPr/>
+                  </pic:nvPicPr>
+                  <pic:blipFill>
+                    <a:blip r:embed="rId59"/>
+                    <a:stretch>
+                      <a:fillRect/>
+                    </a:stretch>
+                  </pic:blipFill>
+                  <pic:spPr>
+                    <a:xfrm>
+                      <a:off x="0" y="0"/>
+                      <a:ext cx="3649853" cy="2700000"/>
+                    </a:xfrm>
+                    <a:prstGeom prst="rect">
+                      <a:avLst/>
+                    </a:prstGeom>
+                  </pic:spPr>
+                </pic:pic>
+              </a:graphicData>
+            </a:graphic>
+          </wp:inline>
+        </w:drawing>
+      </w:r>
+    </w:p>
+    <w:p>
+      <w:r>
+        <w:t xml:space="preserve">HII </w:t>
+      </w:r>
+      <w:r>
+        <w:t>è un titolo che è meno volatile rispetto al mercato complessivo, con una leggera inclinazione verso le caratteristiche delle grandi aziende e delle azioni di valore. Questi fattori lo rendono attraente per gli investitori che cercano stabilità e minori rischi di mercato</w:t>
+      </w:r>
+      <w:r>
+        <w:t>.</w:t>
+      </w:r>
+    </w:p>
+    <w:p>
+      <w:pPr>
+        <w:pStyle w:val="Titolo4"/>
+      </w:pPr>
+      <w:r>
+        <w:lastRenderedPageBreak/>
+        <w:t>JPM</w:t>
+      </w:r>
+    </w:p>
+    <w:p>
+      <w:pPr>
+        <w:jc w:val="center"/>
+      </w:pPr>
+      <w:r>
+        <w:rPr>
+          <w:noProof/>
+        </w:rPr>
+        <w:drawing>
+          <wp:inline distT="0" distB="0" distL="0" distR="0" wp14:anchorId="6370B169" wp14:editId="0A51563F">
+            <wp:extent cx="3611434" cy="2700000"/>
+            <wp:effectExtent l="0" t="0" r="0" b="0"/>
+            <wp:docPr id="1816893766" name="Immagine 6" descr="Immagine che contiene testo, schermata, menu&#10;&#10;Descrizione generata automaticamente"/>
+            <wp:cNvGraphicFramePr>
+              <a:graphicFrameLocks xmlns:a="http://schemas.openxmlformats.org/drawingml/2006/main" noChangeAspect="1"/>
+            </wp:cNvGraphicFramePr>
+            <a:graphic xmlns:a="http://schemas.openxmlformats.org/drawingml/2006/main">
+              <a:graphicData uri="http://schemas.openxmlformats.org/drawingml/2006/picture">
+                <pic:pic xmlns:pic="http://schemas.openxmlformats.org/drawingml/2006/picture">
+                  <pic:nvPicPr>
+                    <pic:cNvPr id="1816893766" name="Immagine 6" descr="Immagine che contiene testo, schermata, menu&#10;&#10;Descrizione generata automaticamente"/>
+                    <pic:cNvPicPr/>
+                  </pic:nvPicPr>
+                  <pic:blipFill>
+                    <a:blip r:embed="rId60"/>
+                    <a:stretch>
+                      <a:fillRect/>
+                    </a:stretch>
+                  </pic:blipFill>
+                  <pic:spPr>
+                    <a:xfrm>
+                      <a:off x="0" y="0"/>
+                      <a:ext cx="3611434" cy="2700000"/>
+                    </a:xfrm>
+                    <a:prstGeom prst="rect">
+                      <a:avLst/>
+                    </a:prstGeom>
+                  </pic:spPr>
+                </pic:pic>
+              </a:graphicData>
+            </a:graphic>
+          </wp:inline>
+        </w:drawing>
+      </w:r>
+    </w:p>
+    <w:p>
+      <w:pPr>
+        <w:jc w:val="left"/>
+      </w:pPr>
+      <w:r>
+        <w:t>JPMorgan è un titolo che è leggermente più volatile rispetto al mercato complessivo, con una leggera inclinazione verso le caratteristiche delle aziende di medie dimensioni e una forte caratterizzazione di titolo di valore. Questi fattori lo rendono attraente per gli investitori che cercano una combinazione di crescita moderata e stabilità, con una solida base nei fondamentali aziendali.</w:t>
+      </w:r>
+    </w:p>
+    <w:p>
+      <w:pPr>
+        <w:pStyle w:val="Titolo4"/>
+      </w:pPr>
+      <w:r>
+        <w:lastRenderedPageBreak/>
+        <w:t>BAC</w:t>
+      </w:r>
+    </w:p>
+    <w:p>
+      <w:pPr>
+        <w:jc w:val="center"/>
+      </w:pPr>
+      <w:r>
+        <w:rPr>
+          <w:noProof/>
+        </w:rPr>
+        <w:drawing>
+          <wp:inline distT="0" distB="0" distL="0" distR="0" wp14:anchorId="1620C4D8" wp14:editId="73877863">
+            <wp:extent cx="3619975" cy="2700000"/>
+            <wp:effectExtent l="0" t="0" r="0" b="0"/>
+            <wp:docPr id="648392686" name="Immagine 7" descr="Immagine che contiene testo, schermata, menu&#10;&#10;Descrizione generata automaticamente"/>
+            <wp:cNvGraphicFramePr>
+              <a:graphicFrameLocks xmlns:a="http://schemas.openxmlformats.org/drawingml/2006/main" noChangeAspect="1"/>
+            </wp:cNvGraphicFramePr>
+            <a:graphic xmlns:a="http://schemas.openxmlformats.org/drawingml/2006/main">
+              <a:graphicData uri="http://schemas.openxmlformats.org/drawingml/2006/picture">
+                <pic:pic xmlns:pic="http://schemas.openxmlformats.org/drawingml/2006/picture">
+                  <pic:nvPicPr>
+                    <pic:cNvPr id="648392686" name="Immagine 7" descr="Immagine che contiene testo, schermata, menu&#10;&#10;Descrizione generata automaticamente"/>
+                    <pic:cNvPicPr/>
+                  </pic:nvPicPr>
+                  <pic:blipFill>
+                    <a:blip r:embed="rId61"/>
+                    <a:stretch>
+                      <a:fillRect/>
+                    </a:stretch>
+                  </pic:blipFill>
+                  <pic:spPr>
+                    <a:xfrm>
+                      <a:off x="0" y="0"/>
+                      <a:ext cx="3619975" cy="2700000"/>
+                    </a:xfrm>
+                    <a:prstGeom prst="rect">
+                      <a:avLst/>
+                    </a:prstGeom>
+                  </pic:spPr>
+                </pic:pic>
+              </a:graphicData>
+            </a:graphic>
+          </wp:inline>
+        </w:drawing>
+      </w:r>
+    </w:p>
+    <w:p>
+      <w:pPr>
+        <w:jc w:val="left"/>
+      </w:pPr>
+      <w:r>
+        <w:t>Bank of America è un titolo che è più volatile rispetto al mercato complessivo, con una leggera inclinazione verso le caratteristiche delle aziende di medie dimensioni e una forte caratterizzazione di titolo di valore. Questi fattori lo rendono attraente per gli investitori che cercano potenziali rendimenti elevati</w:t>
+      </w:r>
+      <w:r>
+        <w:t xml:space="preserve"> avendo comunque una certa stabilità derivante dalle azioni di valore.</w:t>
+      </w:r>
+    </w:p>
+    <w:p>
+      <w:pPr>
+        <w:jc w:val="left"/>
+      </w:pPr>
     </w:p>
     <w:p>
       <w:pPr>
         <w:pStyle w:val="Titolo1"/>
       </w:pPr>
       <w:r>
-        <w:t>Costruzione Portafoglio</w:t>
+        <w:t>Creazione di un portafoglio</w:t>
       </w:r>
     </w:p>
     <w:sectPr>
-      <w:footerReference w:type="default" r:id="rId56"/>
+      <w:footerReference w:type="default" r:id="rId62"/>
       <w:pgSz w:w="11906" w:h="16838" w:code="9"/>
       <w:pgMar w:top="2211" w:right="2268" w:bottom="2211" w:left="2268" w:header="1701" w:footer="1701" w:gutter="0"/>
       <w:cols w:space="708"/>
@@ -8779,31 +8965,7 @@
         <w:footnoteRef/>
       </w:r>
       <w:r>
-        <w:t xml:space="preserve"> “</w:t>
-      </w:r>
-      <w:proofErr w:type="spellStart"/>
-      <w:r>
-        <w:t>simple</w:t>
-      </w:r>
-      <w:proofErr w:type="spellEnd"/>
-      <w:r>
-        <w:t xml:space="preserve"> </w:t>
-      </w:r>
-      <w:proofErr w:type="spellStart"/>
-      <w:r>
-        <w:t>moving</w:t>
-      </w:r>
-      <w:proofErr w:type="spellEnd"/>
-      <w:r>
-        <w:t xml:space="preserve"> </w:t>
-      </w:r>
-      <w:proofErr w:type="spellStart"/>
-      <w:r>
-        <w:t>average</w:t>
-      </w:r>
-      <w:proofErr w:type="spellEnd"/>
-      <w:r>
-        <w:t>” o “media mobile semplice”</w:t>
+        <w:t xml:space="preserve"> “simple moving average” o “media mobile semplice”</w:t>
       </w:r>
     </w:p>
   </w:footnote>
@@ -9322,6 +9484,151 @@
     </w:lvl>
   </w:abstractNum>
   <w:abstractNum w:abstractNumId="13" w15:restartNumberingAfterBreak="0">
+    <w:nsid w:val="0BBA0861"/>
+    <w:multiLevelType w:val="multilevel"/>
+    <w:tmpl w:val="88803186"/>
+    <w:lvl w:ilvl="0">
+      <w:start w:val="1"/>
+      <w:numFmt w:val="decimal"/>
+      <w:lvlText w:val="%1."/>
+      <w:lvlJc w:val="left"/>
+      <w:pPr>
+        <w:tabs>
+          <w:tab w:val="num" w:pos="1080"/>
+        </w:tabs>
+        <w:ind w:left="1080" w:hanging="360"/>
+      </w:pPr>
+      <w:rPr>
+        <w:rFonts w:hint="default"/>
+        <w:sz w:val="20"/>
+      </w:rPr>
+    </w:lvl>
+    <w:lvl w:ilvl="1">
+      <w:start w:val="1"/>
+      <w:numFmt w:val="decimal"/>
+      <w:lvlText w:val="%2."/>
+      <w:lvlJc w:val="left"/>
+      <w:pPr>
+        <w:ind w:left="1800" w:hanging="360"/>
+      </w:pPr>
+      <w:rPr>
+        <w:rFonts w:hint="default"/>
+      </w:rPr>
+    </w:lvl>
+    <w:lvl w:ilvl="2" w:tentative="1">
+      <w:start w:val="1"/>
+      <w:numFmt w:val="bullet"/>
+      <w:lvlText w:val=""/>
+      <w:lvlJc w:val="left"/>
+      <w:pPr>
+        <w:tabs>
+          <w:tab w:val="num" w:pos="2520"/>
+        </w:tabs>
+        <w:ind w:left="2520" w:hanging="360"/>
+      </w:pPr>
+      <w:rPr>
+        <w:rFonts w:ascii="Wingdings" w:hAnsi="Wingdings" w:hint="default"/>
+        <w:sz w:val="20"/>
+      </w:rPr>
+    </w:lvl>
+    <w:lvl w:ilvl="3" w:tentative="1">
+      <w:start w:val="1"/>
+      <w:numFmt w:val="bullet"/>
+      <w:lvlText w:val=""/>
+      <w:lvlJc w:val="left"/>
+      <w:pPr>
+        <w:tabs>
+          <w:tab w:val="num" w:pos="3240"/>
+        </w:tabs>
+        <w:ind w:left="3240" w:hanging="360"/>
+      </w:pPr>
+      <w:rPr>
+        <w:rFonts w:ascii="Wingdings" w:hAnsi="Wingdings" w:hint="default"/>
+        <w:sz w:val="20"/>
+      </w:rPr>
+    </w:lvl>
+    <w:lvl w:ilvl="4" w:tentative="1">
+      <w:start w:val="1"/>
+      <w:numFmt w:val="bullet"/>
+      <w:lvlText w:val=""/>
+      <w:lvlJc w:val="left"/>
+      <w:pPr>
+        <w:tabs>
+          <w:tab w:val="num" w:pos="3960"/>
+        </w:tabs>
+        <w:ind w:left="3960" w:hanging="360"/>
+      </w:pPr>
+      <w:rPr>
+        <w:rFonts w:ascii="Wingdings" w:hAnsi="Wingdings" w:hint="default"/>
+        <w:sz w:val="20"/>
+      </w:rPr>
+    </w:lvl>
+    <w:lvl w:ilvl="5" w:tentative="1">
+      <w:start w:val="1"/>
+      <w:numFmt w:val="bullet"/>
+      <w:lvlText w:val=""/>
+      <w:lvlJc w:val="left"/>
+      <w:pPr>
+        <w:tabs>
+          <w:tab w:val="num" w:pos="4680"/>
+        </w:tabs>
+        <w:ind w:left="4680" w:hanging="360"/>
+      </w:pPr>
+      <w:rPr>
+        <w:rFonts w:ascii="Wingdings" w:hAnsi="Wingdings" w:hint="default"/>
+        <w:sz w:val="20"/>
+      </w:rPr>
+    </w:lvl>
+    <w:lvl w:ilvl="6" w:tentative="1">
+      <w:start w:val="1"/>
+      <w:numFmt w:val="bullet"/>
+      <w:lvlText w:val=""/>
+      <w:lvlJc w:val="left"/>
+      <w:pPr>
+        <w:tabs>
+          <w:tab w:val="num" w:pos="5400"/>
+        </w:tabs>
+        <w:ind w:left="5400" w:hanging="360"/>
+      </w:pPr>
+      <w:rPr>
+        <w:rFonts w:ascii="Wingdings" w:hAnsi="Wingdings" w:hint="default"/>
+        <w:sz w:val="20"/>
+      </w:rPr>
+    </w:lvl>
+    <w:lvl w:ilvl="7" w:tentative="1">
+      <w:start w:val="1"/>
+      <w:numFmt w:val="bullet"/>
+      <w:lvlText w:val=""/>
+      <w:lvlJc w:val="left"/>
+      <w:pPr>
+        <w:tabs>
+          <w:tab w:val="num" w:pos="6120"/>
+        </w:tabs>
+        <w:ind w:left="6120" w:hanging="360"/>
+      </w:pPr>
+      <w:rPr>
+        <w:rFonts w:ascii="Wingdings" w:hAnsi="Wingdings" w:hint="default"/>
+        <w:sz w:val="20"/>
+      </w:rPr>
+    </w:lvl>
+    <w:lvl w:ilvl="8" w:tentative="1">
+      <w:start w:val="1"/>
+      <w:numFmt w:val="bullet"/>
+      <w:lvlText w:val=""/>
+      <w:lvlJc w:val="left"/>
+      <w:pPr>
+        <w:tabs>
+          <w:tab w:val="num" w:pos="6840"/>
+        </w:tabs>
+        <w:ind w:left="6840" w:hanging="360"/>
+      </w:pPr>
+      <w:rPr>
+        <w:rFonts w:ascii="Wingdings" w:hAnsi="Wingdings" w:hint="default"/>
+        <w:sz w:val="20"/>
+      </w:rPr>
+    </w:lvl>
+  </w:abstractNum>
+  <w:abstractNum w:abstractNumId="14" w15:restartNumberingAfterBreak="0">
     <w:nsid w:val="0D3F6C5B"/>
     <w:multiLevelType w:val="hybridMultilevel"/>
     <w:tmpl w:val="736C6488"/>
@@ -9407,7 +9714,7 @@
       </w:pPr>
     </w:lvl>
   </w:abstractNum>
-  <w:abstractNum w:abstractNumId="14" w15:restartNumberingAfterBreak="0">
+  <w:abstractNum w:abstractNumId="15" w15:restartNumberingAfterBreak="0">
     <w:nsid w:val="159071EB"/>
     <w:multiLevelType w:val="hybridMultilevel"/>
     <w:tmpl w:val="A502B6B4"/>
@@ -9493,7 +9800,7 @@
       </w:pPr>
     </w:lvl>
   </w:abstractNum>
-  <w:abstractNum w:abstractNumId="15" w15:restartNumberingAfterBreak="0">
+  <w:abstractNum w:abstractNumId="16" w15:restartNumberingAfterBreak="0">
     <w:nsid w:val="163F2D35"/>
     <w:multiLevelType w:val="multilevel"/>
     <w:tmpl w:val="244C00D6"/>
@@ -9642,7 +9949,7 @@
       </w:rPr>
     </w:lvl>
   </w:abstractNum>
-  <w:abstractNum w:abstractNumId="16" w15:restartNumberingAfterBreak="0">
+  <w:abstractNum w:abstractNumId="17" w15:restartNumberingAfterBreak="0">
     <w:nsid w:val="1FA22FC5"/>
     <w:multiLevelType w:val="multilevel"/>
     <w:tmpl w:val="C7E4097C"/>
@@ -9791,7 +10098,7 @@
       </w:rPr>
     </w:lvl>
   </w:abstractNum>
-  <w:abstractNum w:abstractNumId="17" w15:restartNumberingAfterBreak="0">
+  <w:abstractNum w:abstractNumId="18" w15:restartNumberingAfterBreak="0">
     <w:nsid w:val="218B10AF"/>
     <w:multiLevelType w:val="multilevel"/>
     <w:tmpl w:val="56660A96"/>
@@ -9940,7 +10247,7 @@
       </w:rPr>
     </w:lvl>
   </w:abstractNum>
-  <w:abstractNum w:abstractNumId="18" w15:restartNumberingAfterBreak="0">
+  <w:abstractNum w:abstractNumId="19" w15:restartNumberingAfterBreak="0">
     <w:nsid w:val="291C48FE"/>
     <w:multiLevelType w:val="multilevel"/>
     <w:tmpl w:val="112E953C"/>
@@ -10085,7 +10392,7 @@
       </w:rPr>
     </w:lvl>
   </w:abstractNum>
-  <w:abstractNum w:abstractNumId="19" w15:restartNumberingAfterBreak="0">
+  <w:abstractNum w:abstractNumId="20" w15:restartNumberingAfterBreak="0">
     <w:nsid w:val="29C77002"/>
     <w:multiLevelType w:val="multilevel"/>
     <w:tmpl w:val="7A7447CC"/>
@@ -10234,7 +10541,7 @@
       </w:rPr>
     </w:lvl>
   </w:abstractNum>
-  <w:abstractNum w:abstractNumId="20" w15:restartNumberingAfterBreak="0">
+  <w:abstractNum w:abstractNumId="21" w15:restartNumberingAfterBreak="0">
     <w:nsid w:val="2BD839E3"/>
     <w:multiLevelType w:val="multilevel"/>
     <w:tmpl w:val="A5CAB3EC"/>
@@ -10374,7 +10681,7 @@
       </w:rPr>
     </w:lvl>
   </w:abstractNum>
-  <w:abstractNum w:abstractNumId="21" w15:restartNumberingAfterBreak="0">
+  <w:abstractNum w:abstractNumId="22" w15:restartNumberingAfterBreak="0">
     <w:nsid w:val="2E3D0930"/>
     <w:multiLevelType w:val="multilevel"/>
     <w:tmpl w:val="D80AB9E6"/>
@@ -10519,7 +10826,7 @@
       </w:rPr>
     </w:lvl>
   </w:abstractNum>
-  <w:abstractNum w:abstractNumId="22" w15:restartNumberingAfterBreak="0">
+  <w:abstractNum w:abstractNumId="23" w15:restartNumberingAfterBreak="0">
     <w:nsid w:val="30DE6565"/>
     <w:multiLevelType w:val="hybridMultilevel"/>
     <w:tmpl w:val="5106E628"/>
@@ -10632,7 +10939,7 @@
       </w:rPr>
     </w:lvl>
   </w:abstractNum>
-  <w:abstractNum w:abstractNumId="23" w15:restartNumberingAfterBreak="0">
+  <w:abstractNum w:abstractNumId="24" w15:restartNumberingAfterBreak="0">
     <w:nsid w:val="32D83F40"/>
     <w:multiLevelType w:val="multilevel"/>
     <w:tmpl w:val="805A86A6"/>
@@ -10781,7 +11088,7 @@
       </w:rPr>
     </w:lvl>
   </w:abstractNum>
-  <w:abstractNum w:abstractNumId="24" w15:restartNumberingAfterBreak="0">
+  <w:abstractNum w:abstractNumId="25" w15:restartNumberingAfterBreak="0">
     <w:nsid w:val="36BA33AD"/>
     <w:multiLevelType w:val="multilevel"/>
     <w:tmpl w:val="D80AB9E6"/>
@@ -10926,7 +11233,7 @@
       </w:rPr>
     </w:lvl>
   </w:abstractNum>
-  <w:abstractNum w:abstractNumId="25" w15:restartNumberingAfterBreak="0">
+  <w:abstractNum w:abstractNumId="26" w15:restartNumberingAfterBreak="0">
     <w:nsid w:val="37B00BEC"/>
     <w:multiLevelType w:val="hybridMultilevel"/>
     <w:tmpl w:val="34A2B4FE"/>
@@ -11012,7 +11319,7 @@
       </w:pPr>
     </w:lvl>
   </w:abstractNum>
-  <w:abstractNum w:abstractNumId="26" w15:restartNumberingAfterBreak="0">
+  <w:abstractNum w:abstractNumId="27" w15:restartNumberingAfterBreak="0">
     <w:nsid w:val="395D6A7F"/>
     <w:multiLevelType w:val="multilevel"/>
     <w:tmpl w:val="B6485526"/>
@@ -11161,7 +11468,7 @@
       </w:rPr>
     </w:lvl>
   </w:abstractNum>
-  <w:abstractNum w:abstractNumId="27" w15:restartNumberingAfterBreak="0">
+  <w:abstractNum w:abstractNumId="28" w15:restartNumberingAfterBreak="0">
     <w:nsid w:val="39AD7376"/>
     <w:multiLevelType w:val="hybridMultilevel"/>
     <w:tmpl w:val="2E90BED4"/>
@@ -11247,7 +11554,7 @@
       </w:pPr>
     </w:lvl>
   </w:abstractNum>
-  <w:abstractNum w:abstractNumId="28" w15:restartNumberingAfterBreak="0">
+  <w:abstractNum w:abstractNumId="29" w15:restartNumberingAfterBreak="0">
     <w:nsid w:val="400E13D0"/>
     <w:multiLevelType w:val="multilevel"/>
     <w:tmpl w:val="9908413E"/>
@@ -11396,7 +11703,7 @@
       </w:rPr>
     </w:lvl>
   </w:abstractNum>
-  <w:abstractNum w:abstractNumId="29" w15:restartNumberingAfterBreak="0">
+  <w:abstractNum w:abstractNumId="30" w15:restartNumberingAfterBreak="0">
     <w:nsid w:val="40996245"/>
     <w:multiLevelType w:val="hybridMultilevel"/>
     <w:tmpl w:val="54444556"/>
@@ -11509,7 +11816,7 @@
       </w:rPr>
     </w:lvl>
   </w:abstractNum>
-  <w:abstractNum w:abstractNumId="30" w15:restartNumberingAfterBreak="0">
+  <w:abstractNum w:abstractNumId="31" w15:restartNumberingAfterBreak="0">
     <w:nsid w:val="41150FAE"/>
     <w:multiLevelType w:val="multilevel"/>
     <w:tmpl w:val="5ADAEA9A"/>
@@ -11658,7 +11965,7 @@
       </w:rPr>
     </w:lvl>
   </w:abstractNum>
-  <w:abstractNum w:abstractNumId="31" w15:restartNumberingAfterBreak="0">
+  <w:abstractNum w:abstractNumId="32" w15:restartNumberingAfterBreak="0">
     <w:nsid w:val="416913F4"/>
     <w:multiLevelType w:val="hybridMultilevel"/>
     <w:tmpl w:val="74C2AE92"/>
@@ -11771,7 +12078,7 @@
       </w:rPr>
     </w:lvl>
   </w:abstractNum>
-  <w:abstractNum w:abstractNumId="32" w15:restartNumberingAfterBreak="0">
+  <w:abstractNum w:abstractNumId="33" w15:restartNumberingAfterBreak="0">
     <w:nsid w:val="462F3804"/>
     <w:multiLevelType w:val="multilevel"/>
     <w:tmpl w:val="4F748068"/>
@@ -11920,7 +12227,7 @@
       </w:rPr>
     </w:lvl>
   </w:abstractNum>
-  <w:abstractNum w:abstractNumId="33" w15:restartNumberingAfterBreak="0">
+  <w:abstractNum w:abstractNumId="34" w15:restartNumberingAfterBreak="0">
     <w:nsid w:val="477462FE"/>
     <w:multiLevelType w:val="hybridMultilevel"/>
     <w:tmpl w:val="E556A218"/>
@@ -12033,7 +12340,156 @@
       </w:rPr>
     </w:lvl>
   </w:abstractNum>
-  <w:abstractNum w:abstractNumId="34" w15:restartNumberingAfterBreak="0">
+  <w:abstractNum w:abstractNumId="35" w15:restartNumberingAfterBreak="0">
+    <w:nsid w:val="487B6938"/>
+    <w:multiLevelType w:val="multilevel"/>
+    <w:tmpl w:val="97A8985C"/>
+    <w:lvl w:ilvl="0">
+      <w:start w:val="1"/>
+      <w:numFmt w:val="bullet"/>
+      <w:lvlText w:val=""/>
+      <w:lvlJc w:val="left"/>
+      <w:pPr>
+        <w:tabs>
+          <w:tab w:val="num" w:pos="720"/>
+        </w:tabs>
+        <w:ind w:left="720" w:hanging="360"/>
+      </w:pPr>
+      <w:rPr>
+        <w:rFonts w:ascii="Symbol" w:hAnsi="Symbol" w:hint="default"/>
+        <w:sz w:val="20"/>
+      </w:rPr>
+    </w:lvl>
+    <w:lvl w:ilvl="1" w:tentative="1">
+      <w:start w:val="1"/>
+      <w:numFmt w:val="bullet"/>
+      <w:lvlText w:val="o"/>
+      <w:lvlJc w:val="left"/>
+      <w:pPr>
+        <w:tabs>
+          <w:tab w:val="num" w:pos="1440"/>
+        </w:tabs>
+        <w:ind w:left="1440" w:hanging="360"/>
+      </w:pPr>
+      <w:rPr>
+        <w:rFonts w:ascii="Courier New" w:hAnsi="Courier New" w:hint="default"/>
+        <w:sz w:val="20"/>
+      </w:rPr>
+    </w:lvl>
+    <w:lvl w:ilvl="2" w:tentative="1">
+      <w:start w:val="1"/>
+      <w:numFmt w:val="bullet"/>
+      <w:lvlText w:val=""/>
+      <w:lvlJc w:val="left"/>
+      <w:pPr>
+        <w:tabs>
+          <w:tab w:val="num" w:pos="2160"/>
+        </w:tabs>
+        <w:ind w:left="2160" w:hanging="360"/>
+      </w:pPr>
+      <w:rPr>
+        <w:rFonts w:ascii="Wingdings" w:hAnsi="Wingdings" w:hint="default"/>
+        <w:sz w:val="20"/>
+      </w:rPr>
+    </w:lvl>
+    <w:lvl w:ilvl="3" w:tentative="1">
+      <w:start w:val="1"/>
+      <w:numFmt w:val="bullet"/>
+      <w:lvlText w:val=""/>
+      <w:lvlJc w:val="left"/>
+      <w:pPr>
+        <w:tabs>
+          <w:tab w:val="num" w:pos="2880"/>
+        </w:tabs>
+        <w:ind w:left="2880" w:hanging="360"/>
+      </w:pPr>
+      <w:rPr>
+        <w:rFonts w:ascii="Wingdings" w:hAnsi="Wingdings" w:hint="default"/>
+        <w:sz w:val="20"/>
+      </w:rPr>
+    </w:lvl>
+    <w:lvl w:ilvl="4" w:tentative="1">
+      <w:start w:val="1"/>
+      <w:numFmt w:val="bullet"/>
+      <w:lvlText w:val=""/>
+      <w:lvlJc w:val="left"/>
+      <w:pPr>
+        <w:tabs>
+          <w:tab w:val="num" w:pos="3600"/>
+        </w:tabs>
+        <w:ind w:left="3600" w:hanging="360"/>
+      </w:pPr>
+      <w:rPr>
+        <w:rFonts w:ascii="Wingdings" w:hAnsi="Wingdings" w:hint="default"/>
+        <w:sz w:val="20"/>
+      </w:rPr>
+    </w:lvl>
+    <w:lvl w:ilvl="5" w:tentative="1">
+      <w:start w:val="1"/>
+      <w:numFmt w:val="bullet"/>
+      <w:lvlText w:val=""/>
+      <w:lvlJc w:val="left"/>
+      <w:pPr>
+        <w:tabs>
+          <w:tab w:val="num" w:pos="4320"/>
+        </w:tabs>
+        <w:ind w:left="4320" w:hanging="360"/>
+      </w:pPr>
+      <w:rPr>
+        <w:rFonts w:ascii="Wingdings" w:hAnsi="Wingdings" w:hint="default"/>
+        <w:sz w:val="20"/>
+      </w:rPr>
+    </w:lvl>
+    <w:lvl w:ilvl="6" w:tentative="1">
+      <w:start w:val="1"/>
+      <w:numFmt w:val="bullet"/>
+      <w:lvlText w:val=""/>
+      <w:lvlJc w:val="left"/>
+      <w:pPr>
+        <w:tabs>
+          <w:tab w:val="num" w:pos="5040"/>
+        </w:tabs>
+        <w:ind w:left="5040" w:hanging="360"/>
+      </w:pPr>
+      <w:rPr>
+        <w:rFonts w:ascii="Wingdings" w:hAnsi="Wingdings" w:hint="default"/>
+        <w:sz w:val="20"/>
+      </w:rPr>
+    </w:lvl>
+    <w:lvl w:ilvl="7" w:tentative="1">
+      <w:start w:val="1"/>
+      <w:numFmt w:val="bullet"/>
+      <w:lvlText w:val=""/>
+      <w:lvlJc w:val="left"/>
+      <w:pPr>
+        <w:tabs>
+          <w:tab w:val="num" w:pos="5760"/>
+        </w:tabs>
+        <w:ind w:left="5760" w:hanging="360"/>
+      </w:pPr>
+      <w:rPr>
+        <w:rFonts w:ascii="Wingdings" w:hAnsi="Wingdings" w:hint="default"/>
+        <w:sz w:val="20"/>
+      </w:rPr>
+    </w:lvl>
+    <w:lvl w:ilvl="8" w:tentative="1">
+      <w:start w:val="1"/>
+      <w:numFmt w:val="bullet"/>
+      <w:lvlText w:val=""/>
+      <w:lvlJc w:val="left"/>
+      <w:pPr>
+        <w:tabs>
+          <w:tab w:val="num" w:pos="6480"/>
+        </w:tabs>
+        <w:ind w:left="6480" w:hanging="360"/>
+      </w:pPr>
+      <w:rPr>
+        <w:rFonts w:ascii="Wingdings" w:hAnsi="Wingdings" w:hint="default"/>
+        <w:sz w:val="20"/>
+      </w:rPr>
+    </w:lvl>
+  </w:abstractNum>
+  <w:abstractNum w:abstractNumId="36" w15:restartNumberingAfterBreak="0">
     <w:nsid w:val="4AA0121B"/>
     <w:multiLevelType w:val="multilevel"/>
     <w:tmpl w:val="AB86BEFA"/>
@@ -12182,7 +12638,7 @@
       </w:rPr>
     </w:lvl>
   </w:abstractNum>
-  <w:abstractNum w:abstractNumId="35" w15:restartNumberingAfterBreak="0">
+  <w:abstractNum w:abstractNumId="37" w15:restartNumberingAfterBreak="0">
     <w:nsid w:val="4FBB01ED"/>
     <w:multiLevelType w:val="multilevel"/>
     <w:tmpl w:val="12D6FEB6"/>
@@ -12331,7 +12787,7 @@
       </w:rPr>
     </w:lvl>
   </w:abstractNum>
-  <w:abstractNum w:abstractNumId="36" w15:restartNumberingAfterBreak="0">
+  <w:abstractNum w:abstractNumId="38" w15:restartNumberingAfterBreak="0">
     <w:nsid w:val="593340A6"/>
     <w:multiLevelType w:val="multilevel"/>
     <w:tmpl w:val="A5006B8E"/>
@@ -12480,7 +12936,156 @@
       </w:rPr>
     </w:lvl>
   </w:abstractNum>
-  <w:abstractNum w:abstractNumId="37" w15:restartNumberingAfterBreak="0">
+  <w:abstractNum w:abstractNumId="39" w15:restartNumberingAfterBreak="0">
+    <w:nsid w:val="5A762D91"/>
+    <w:multiLevelType w:val="multilevel"/>
+    <w:tmpl w:val="8F5AE638"/>
+    <w:lvl w:ilvl="0">
+      <w:start w:val="1"/>
+      <w:numFmt w:val="bullet"/>
+      <w:lvlText w:val=""/>
+      <w:lvlJc w:val="left"/>
+      <w:pPr>
+        <w:tabs>
+          <w:tab w:val="num" w:pos="720"/>
+        </w:tabs>
+        <w:ind w:left="720" w:hanging="360"/>
+      </w:pPr>
+      <w:rPr>
+        <w:rFonts w:ascii="Symbol" w:hAnsi="Symbol" w:hint="default"/>
+        <w:sz w:val="20"/>
+      </w:rPr>
+    </w:lvl>
+    <w:lvl w:ilvl="1" w:tentative="1">
+      <w:start w:val="1"/>
+      <w:numFmt w:val="bullet"/>
+      <w:lvlText w:val="o"/>
+      <w:lvlJc w:val="left"/>
+      <w:pPr>
+        <w:tabs>
+          <w:tab w:val="num" w:pos="1440"/>
+        </w:tabs>
+        <w:ind w:left="1440" w:hanging="360"/>
+      </w:pPr>
+      <w:rPr>
+        <w:rFonts w:ascii="Courier New" w:hAnsi="Courier New" w:hint="default"/>
+        <w:sz w:val="20"/>
+      </w:rPr>
+    </w:lvl>
+    <w:lvl w:ilvl="2" w:tentative="1">
+      <w:start w:val="1"/>
+      <w:numFmt w:val="bullet"/>
+      <w:lvlText w:val=""/>
+      <w:lvlJc w:val="left"/>
+      <w:pPr>
+        <w:tabs>
+          <w:tab w:val="num" w:pos="2160"/>
+        </w:tabs>
+        <w:ind w:left="2160" w:hanging="360"/>
+      </w:pPr>
+      <w:rPr>
+        <w:rFonts w:ascii="Wingdings" w:hAnsi="Wingdings" w:hint="default"/>
+        <w:sz w:val="20"/>
+      </w:rPr>
+    </w:lvl>
+    <w:lvl w:ilvl="3" w:tentative="1">
+      <w:start w:val="1"/>
+      <w:numFmt w:val="bullet"/>
+      <w:lvlText w:val=""/>
+      <w:lvlJc w:val="left"/>
+      <w:pPr>
+        <w:tabs>
+          <w:tab w:val="num" w:pos="2880"/>
+        </w:tabs>
+        <w:ind w:left="2880" w:hanging="360"/>
+      </w:pPr>
+      <w:rPr>
+        <w:rFonts w:ascii="Wingdings" w:hAnsi="Wingdings" w:hint="default"/>
+        <w:sz w:val="20"/>
+      </w:rPr>
+    </w:lvl>
+    <w:lvl w:ilvl="4" w:tentative="1">
+      <w:start w:val="1"/>
+      <w:numFmt w:val="bullet"/>
+      <w:lvlText w:val=""/>
+      <w:lvlJc w:val="left"/>
+      <w:pPr>
+        <w:tabs>
+          <w:tab w:val="num" w:pos="3600"/>
+        </w:tabs>
+        <w:ind w:left="3600" w:hanging="360"/>
+      </w:pPr>
+      <w:rPr>
+        <w:rFonts w:ascii="Wingdings" w:hAnsi="Wingdings" w:hint="default"/>
+        <w:sz w:val="20"/>
+      </w:rPr>
+    </w:lvl>
+    <w:lvl w:ilvl="5" w:tentative="1">
+      <w:start w:val="1"/>
+      <w:numFmt w:val="bullet"/>
+      <w:lvlText w:val=""/>
+      <w:lvlJc w:val="left"/>
+      <w:pPr>
+        <w:tabs>
+          <w:tab w:val="num" w:pos="4320"/>
+        </w:tabs>
+        <w:ind w:left="4320" w:hanging="360"/>
+      </w:pPr>
+      <w:rPr>
+        <w:rFonts w:ascii="Wingdings" w:hAnsi="Wingdings" w:hint="default"/>
+        <w:sz w:val="20"/>
+      </w:rPr>
+    </w:lvl>
+    <w:lvl w:ilvl="6" w:tentative="1">
+      <w:start w:val="1"/>
+      <w:numFmt w:val="bullet"/>
+      <w:lvlText w:val=""/>
+      <w:lvlJc w:val="left"/>
+      <w:pPr>
+        <w:tabs>
+          <w:tab w:val="num" w:pos="5040"/>
+        </w:tabs>
+        <w:ind w:left="5040" w:hanging="360"/>
+      </w:pPr>
+      <w:rPr>
+        <w:rFonts w:ascii="Wingdings" w:hAnsi="Wingdings" w:hint="default"/>
+        <w:sz w:val="20"/>
+      </w:rPr>
+    </w:lvl>
+    <w:lvl w:ilvl="7" w:tentative="1">
+      <w:start w:val="1"/>
+      <w:numFmt w:val="bullet"/>
+      <w:lvlText w:val=""/>
+      <w:lvlJc w:val="left"/>
+      <w:pPr>
+        <w:tabs>
+          <w:tab w:val="num" w:pos="5760"/>
+        </w:tabs>
+        <w:ind w:left="5760" w:hanging="360"/>
+      </w:pPr>
+      <w:rPr>
+        <w:rFonts w:ascii="Wingdings" w:hAnsi="Wingdings" w:hint="default"/>
+        <w:sz w:val="20"/>
+      </w:rPr>
+    </w:lvl>
+    <w:lvl w:ilvl="8" w:tentative="1">
+      <w:start w:val="1"/>
+      <w:numFmt w:val="bullet"/>
+      <w:lvlText w:val=""/>
+      <w:lvlJc w:val="left"/>
+      <w:pPr>
+        <w:tabs>
+          <w:tab w:val="num" w:pos="6480"/>
+        </w:tabs>
+        <w:ind w:left="6480" w:hanging="360"/>
+      </w:pPr>
+      <w:rPr>
+        <w:rFonts w:ascii="Wingdings" w:hAnsi="Wingdings" w:hint="default"/>
+        <w:sz w:val="20"/>
+      </w:rPr>
+    </w:lvl>
+  </w:abstractNum>
+  <w:abstractNum w:abstractNumId="40" w15:restartNumberingAfterBreak="0">
     <w:nsid w:val="5E390013"/>
     <w:multiLevelType w:val="multilevel"/>
     <w:tmpl w:val="FAF2A67A"/>
@@ -12629,7 +13234,7 @@
       </w:rPr>
     </w:lvl>
   </w:abstractNum>
-  <w:abstractNum w:abstractNumId="38" w15:restartNumberingAfterBreak="0">
+  <w:abstractNum w:abstractNumId="41" w15:restartNumberingAfterBreak="0">
     <w:nsid w:val="5E844A99"/>
     <w:multiLevelType w:val="hybridMultilevel"/>
     <w:tmpl w:val="3A3203F2"/>
@@ -12742,7 +13347,7 @@
       </w:rPr>
     </w:lvl>
   </w:abstractNum>
-  <w:abstractNum w:abstractNumId="39" w15:restartNumberingAfterBreak="0">
+  <w:abstractNum w:abstractNumId="42" w15:restartNumberingAfterBreak="0">
     <w:nsid w:val="5F6C7427"/>
     <w:multiLevelType w:val="multilevel"/>
     <w:tmpl w:val="671AC2BA"/>
@@ -12885,7 +13490,7 @@
       </w:rPr>
     </w:lvl>
   </w:abstractNum>
-  <w:abstractNum w:abstractNumId="40" w15:restartNumberingAfterBreak="0">
+  <w:abstractNum w:abstractNumId="43" w15:restartNumberingAfterBreak="0">
     <w:nsid w:val="60235D5F"/>
     <w:multiLevelType w:val="multilevel"/>
     <w:tmpl w:val="56660A96"/>
@@ -13034,7 +13639,7 @@
       </w:rPr>
     </w:lvl>
   </w:abstractNum>
-  <w:abstractNum w:abstractNumId="41" w15:restartNumberingAfterBreak="0">
+  <w:abstractNum w:abstractNumId="44" w15:restartNumberingAfterBreak="0">
     <w:nsid w:val="62D13E86"/>
     <w:multiLevelType w:val="hybridMultilevel"/>
     <w:tmpl w:val="C8BC4C76"/>
@@ -13120,7 +13725,7 @@
       </w:pPr>
     </w:lvl>
   </w:abstractNum>
-  <w:abstractNum w:abstractNumId="42" w15:restartNumberingAfterBreak="0">
+  <w:abstractNum w:abstractNumId="45" w15:restartNumberingAfterBreak="0">
     <w:nsid w:val="696E711A"/>
     <w:multiLevelType w:val="hybridMultilevel"/>
     <w:tmpl w:val="62A246D0"/>
@@ -13233,7 +13838,7 @@
       </w:rPr>
     </w:lvl>
   </w:abstractNum>
-  <w:abstractNum w:abstractNumId="43" w15:restartNumberingAfterBreak="0">
+  <w:abstractNum w:abstractNumId="46" w15:restartNumberingAfterBreak="0">
     <w:nsid w:val="6B7A7056"/>
     <w:multiLevelType w:val="hybridMultilevel"/>
     <w:tmpl w:val="4AAE7508"/>
@@ -13319,7 +13924,120 @@
       </w:pPr>
     </w:lvl>
   </w:abstractNum>
-  <w:abstractNum w:abstractNumId="44" w15:restartNumberingAfterBreak="0">
+  <w:abstractNum w:abstractNumId="47" w15:restartNumberingAfterBreak="0">
+    <w:nsid w:val="6DFB00CF"/>
+    <w:multiLevelType w:val="hybridMultilevel"/>
+    <w:tmpl w:val="4FEC8984"/>
+    <w:lvl w:ilvl="0" w:tplc="04100001">
+      <w:start w:val="1"/>
+      <w:numFmt w:val="bullet"/>
+      <w:lvlText w:val=""/>
+      <w:lvlJc w:val="left"/>
+      <w:pPr>
+        <w:ind w:left="1060" w:hanging="360"/>
+      </w:pPr>
+      <w:rPr>
+        <w:rFonts w:ascii="Symbol" w:hAnsi="Symbol" w:hint="default"/>
+      </w:rPr>
+    </w:lvl>
+    <w:lvl w:ilvl="1" w:tplc="04100003" w:tentative="1">
+      <w:start w:val="1"/>
+      <w:numFmt w:val="bullet"/>
+      <w:lvlText w:val="o"/>
+      <w:lvlJc w:val="left"/>
+      <w:pPr>
+        <w:ind w:left="1780" w:hanging="360"/>
+      </w:pPr>
+      <w:rPr>
+        <w:rFonts w:ascii="Courier New" w:hAnsi="Courier New" w:cs="Courier New" w:hint="default"/>
+      </w:rPr>
+    </w:lvl>
+    <w:lvl w:ilvl="2" w:tplc="04100005" w:tentative="1">
+      <w:start w:val="1"/>
+      <w:numFmt w:val="bullet"/>
+      <w:lvlText w:val=""/>
+      <w:lvlJc w:val="left"/>
+      <w:pPr>
+        <w:ind w:left="2500" w:hanging="360"/>
+      </w:pPr>
+      <w:rPr>
+        <w:rFonts w:ascii="Wingdings" w:hAnsi="Wingdings" w:hint="default"/>
+      </w:rPr>
+    </w:lvl>
+    <w:lvl w:ilvl="3" w:tplc="04100001" w:tentative="1">
+      <w:start w:val="1"/>
+      <w:numFmt w:val="bullet"/>
+      <w:lvlText w:val=""/>
+      <w:lvlJc w:val="left"/>
+      <w:pPr>
+        <w:ind w:left="3220" w:hanging="360"/>
+      </w:pPr>
+      <w:rPr>
+        <w:rFonts w:ascii="Symbol" w:hAnsi="Symbol" w:hint="default"/>
+      </w:rPr>
+    </w:lvl>
+    <w:lvl w:ilvl="4" w:tplc="04100003" w:tentative="1">
+      <w:start w:val="1"/>
+      <w:numFmt w:val="bullet"/>
+      <w:lvlText w:val="o"/>
+      <w:lvlJc w:val="left"/>
+      <w:pPr>
+        <w:ind w:left="3940" w:hanging="360"/>
+      </w:pPr>
+      <w:rPr>
+        <w:rFonts w:ascii="Courier New" w:hAnsi="Courier New" w:cs="Courier New" w:hint="default"/>
+      </w:rPr>
+    </w:lvl>
+    <w:lvl w:ilvl="5" w:tplc="04100005" w:tentative="1">
+      <w:start w:val="1"/>
+      <w:numFmt w:val="bullet"/>
+      <w:lvlText w:val=""/>
+      <w:lvlJc w:val="left"/>
+      <w:pPr>
+        <w:ind w:left="4660" w:hanging="360"/>
+      </w:pPr>
+      <w:rPr>
+        <w:rFonts w:ascii="Wingdings" w:hAnsi="Wingdings" w:hint="default"/>
+      </w:rPr>
+    </w:lvl>
+    <w:lvl w:ilvl="6" w:tplc="04100001" w:tentative="1">
+      <w:start w:val="1"/>
+      <w:numFmt w:val="bullet"/>
+      <w:lvlText w:val=""/>
+      <w:lvlJc w:val="left"/>
+      <w:pPr>
+        <w:ind w:left="5380" w:hanging="360"/>
+      </w:pPr>
+      <w:rPr>
+        <w:rFonts w:ascii="Symbol" w:hAnsi="Symbol" w:hint="default"/>
+      </w:rPr>
+    </w:lvl>
+    <w:lvl w:ilvl="7" w:tplc="04100003" w:tentative="1">
+      <w:start w:val="1"/>
+      <w:numFmt w:val="bullet"/>
+      <w:lvlText w:val="o"/>
+      <w:lvlJc w:val="left"/>
+      <w:pPr>
+        <w:ind w:left="6100" w:hanging="360"/>
+      </w:pPr>
+      <w:rPr>
+        <w:rFonts w:ascii="Courier New" w:hAnsi="Courier New" w:cs="Courier New" w:hint="default"/>
+      </w:rPr>
+    </w:lvl>
+    <w:lvl w:ilvl="8" w:tplc="04100005" w:tentative="1">
+      <w:start w:val="1"/>
+      <w:numFmt w:val="bullet"/>
+      <w:lvlText w:val=""/>
+      <w:lvlJc w:val="left"/>
+      <w:pPr>
+        <w:ind w:left="6820" w:hanging="360"/>
+      </w:pPr>
+      <w:rPr>
+        <w:rFonts w:ascii="Wingdings" w:hAnsi="Wingdings" w:hint="default"/>
+      </w:rPr>
+    </w:lvl>
+  </w:abstractNum>
+  <w:abstractNum w:abstractNumId="48" w15:restartNumberingAfterBreak="0">
     <w:nsid w:val="6F9E5CAC"/>
     <w:multiLevelType w:val="multilevel"/>
     <w:tmpl w:val="E45E8E5C"/>
@@ -13459,7 +14177,156 @@
       </w:rPr>
     </w:lvl>
   </w:abstractNum>
-  <w:abstractNum w:abstractNumId="45" w15:restartNumberingAfterBreak="0">
+  <w:abstractNum w:abstractNumId="49" w15:restartNumberingAfterBreak="0">
+    <w:nsid w:val="75BE3CC9"/>
+    <w:multiLevelType w:val="multilevel"/>
+    <w:tmpl w:val="73BEA166"/>
+    <w:lvl w:ilvl="0">
+      <w:start w:val="1"/>
+      <w:numFmt w:val="bullet"/>
+      <w:lvlText w:val=""/>
+      <w:lvlJc w:val="left"/>
+      <w:pPr>
+        <w:tabs>
+          <w:tab w:val="num" w:pos="1440"/>
+        </w:tabs>
+        <w:ind w:left="1440" w:hanging="360"/>
+      </w:pPr>
+      <w:rPr>
+        <w:rFonts w:ascii="Symbol" w:hAnsi="Symbol" w:hint="default"/>
+        <w:sz w:val="20"/>
+      </w:rPr>
+    </w:lvl>
+    <w:lvl w:ilvl="1" w:tentative="1">
+      <w:start w:val="1"/>
+      <w:numFmt w:val="bullet"/>
+      <w:lvlText w:val="o"/>
+      <w:lvlJc w:val="left"/>
+      <w:pPr>
+        <w:tabs>
+          <w:tab w:val="num" w:pos="2160"/>
+        </w:tabs>
+        <w:ind w:left="2160" w:hanging="360"/>
+      </w:pPr>
+      <w:rPr>
+        <w:rFonts w:ascii="Courier New" w:hAnsi="Courier New" w:hint="default"/>
+        <w:sz w:val="20"/>
+      </w:rPr>
+    </w:lvl>
+    <w:lvl w:ilvl="2" w:tentative="1">
+      <w:start w:val="1"/>
+      <w:numFmt w:val="bullet"/>
+      <w:lvlText w:val=""/>
+      <w:lvlJc w:val="left"/>
+      <w:pPr>
+        <w:tabs>
+          <w:tab w:val="num" w:pos="2880"/>
+        </w:tabs>
+        <w:ind w:left="2880" w:hanging="360"/>
+      </w:pPr>
+      <w:rPr>
+        <w:rFonts w:ascii="Wingdings" w:hAnsi="Wingdings" w:hint="default"/>
+        <w:sz w:val="20"/>
+      </w:rPr>
+    </w:lvl>
+    <w:lvl w:ilvl="3" w:tentative="1">
+      <w:start w:val="1"/>
+      <w:numFmt w:val="bullet"/>
+      <w:lvlText w:val=""/>
+      <w:lvlJc w:val="left"/>
+      <w:pPr>
+        <w:tabs>
+          <w:tab w:val="num" w:pos="3600"/>
+        </w:tabs>
+        <w:ind w:left="3600" w:hanging="360"/>
+      </w:pPr>
+      <w:rPr>
+        <w:rFonts w:ascii="Wingdings" w:hAnsi="Wingdings" w:hint="default"/>
+        <w:sz w:val="20"/>
+      </w:rPr>
+    </w:lvl>
+    <w:lvl w:ilvl="4" w:tentative="1">
+      <w:start w:val="1"/>
+      <w:numFmt w:val="bullet"/>
+      <w:lvlText w:val=""/>
+      <w:lvlJc w:val="left"/>
+      <w:pPr>
+        <w:tabs>
+          <w:tab w:val="num" w:pos="4320"/>
+        </w:tabs>
+        <w:ind w:left="4320" w:hanging="360"/>
+      </w:pPr>
+      <w:rPr>
+        <w:rFonts w:ascii="Wingdings" w:hAnsi="Wingdings" w:hint="default"/>
+        <w:sz w:val="20"/>
+      </w:rPr>
+    </w:lvl>
+    <w:lvl w:ilvl="5" w:tentative="1">
+      <w:start w:val="1"/>
+      <w:numFmt w:val="bullet"/>
+      <w:lvlText w:val=""/>
+      <w:lvlJc w:val="left"/>
+      <w:pPr>
+        <w:tabs>
+          <w:tab w:val="num" w:pos="5040"/>
+        </w:tabs>
+        <w:ind w:left="5040" w:hanging="360"/>
+      </w:pPr>
+      <w:rPr>
+        <w:rFonts w:ascii="Wingdings" w:hAnsi="Wingdings" w:hint="default"/>
+        <w:sz w:val="20"/>
+      </w:rPr>
+    </w:lvl>
+    <w:lvl w:ilvl="6" w:tentative="1">
+      <w:start w:val="1"/>
+      <w:numFmt w:val="bullet"/>
+      <w:lvlText w:val=""/>
+      <w:lvlJc w:val="left"/>
+      <w:pPr>
+        <w:tabs>
+          <w:tab w:val="num" w:pos="5760"/>
+        </w:tabs>
+        <w:ind w:left="5760" w:hanging="360"/>
+      </w:pPr>
+      <w:rPr>
+        <w:rFonts w:ascii="Wingdings" w:hAnsi="Wingdings" w:hint="default"/>
+        <w:sz w:val="20"/>
+      </w:rPr>
+    </w:lvl>
+    <w:lvl w:ilvl="7" w:tentative="1">
+      <w:start w:val="1"/>
+      <w:numFmt w:val="bullet"/>
+      <w:lvlText w:val=""/>
+      <w:lvlJc w:val="left"/>
+      <w:pPr>
+        <w:tabs>
+          <w:tab w:val="num" w:pos="6480"/>
+        </w:tabs>
+        <w:ind w:left="6480" w:hanging="360"/>
+      </w:pPr>
+      <w:rPr>
+        <w:rFonts w:ascii="Wingdings" w:hAnsi="Wingdings" w:hint="default"/>
+        <w:sz w:val="20"/>
+      </w:rPr>
+    </w:lvl>
+    <w:lvl w:ilvl="8" w:tentative="1">
+      <w:start w:val="1"/>
+      <w:numFmt w:val="bullet"/>
+      <w:lvlText w:val=""/>
+      <w:lvlJc w:val="left"/>
+      <w:pPr>
+        <w:tabs>
+          <w:tab w:val="num" w:pos="7200"/>
+        </w:tabs>
+        <w:ind w:left="7200" w:hanging="360"/>
+      </w:pPr>
+      <w:rPr>
+        <w:rFonts w:ascii="Wingdings" w:hAnsi="Wingdings" w:hint="default"/>
+        <w:sz w:val="20"/>
+      </w:rPr>
+    </w:lvl>
+  </w:abstractNum>
+  <w:abstractNum w:abstractNumId="50" w15:restartNumberingAfterBreak="0">
     <w:nsid w:val="79D76CD8"/>
     <w:multiLevelType w:val="hybridMultilevel"/>
     <w:tmpl w:val="BBF8AEAA"/>
@@ -13545,7 +14412,7 @@
       </w:pPr>
     </w:lvl>
   </w:abstractNum>
-  <w:abstractNum w:abstractNumId="46" w15:restartNumberingAfterBreak="0">
+  <w:abstractNum w:abstractNumId="51" w15:restartNumberingAfterBreak="0">
     <w:nsid w:val="7BE0085C"/>
     <w:multiLevelType w:val="hybridMultilevel"/>
     <w:tmpl w:val="B35A373C"/>
@@ -13659,13 +14526,13 @@
     </w:lvl>
   </w:abstractNum>
   <w:num w:numId="1" w16cid:durableId="1544558534">
-    <w:abstractNumId w:val="20"/>
+    <w:abstractNumId w:val="21"/>
   </w:num>
   <w:num w:numId="2" w16cid:durableId="199514893">
-    <w:abstractNumId w:val="39"/>
+    <w:abstractNumId w:val="42"/>
   </w:num>
   <w:num w:numId="3" w16cid:durableId="1532647326">
-    <w:abstractNumId w:val="44"/>
+    <w:abstractNumId w:val="48"/>
   </w:num>
   <w:num w:numId="4" w16cid:durableId="1583683701">
     <w:abstractNumId w:val="5"/>
@@ -13698,76 +14565,76 @@
     <w:abstractNumId w:val="0"/>
   </w:num>
   <w:num w:numId="14" w16cid:durableId="1841310809">
-    <w:abstractNumId w:val="39"/>
+    <w:abstractNumId w:val="42"/>
   </w:num>
   <w:num w:numId="15" w16cid:durableId="1842770058">
-    <w:abstractNumId w:val="39"/>
+    <w:abstractNumId w:val="42"/>
   </w:num>
   <w:num w:numId="16" w16cid:durableId="2108964468">
-    <w:abstractNumId w:val="39"/>
+    <w:abstractNumId w:val="42"/>
   </w:num>
   <w:num w:numId="17" w16cid:durableId="405035315">
-    <w:abstractNumId w:val="39"/>
+    <w:abstractNumId w:val="42"/>
   </w:num>
   <w:num w:numId="18" w16cid:durableId="563874386">
-    <w:abstractNumId w:val="39"/>
+    <w:abstractNumId w:val="42"/>
   </w:num>
   <w:num w:numId="19" w16cid:durableId="361444924">
-    <w:abstractNumId w:val="39"/>
+    <w:abstractNumId w:val="42"/>
   </w:num>
   <w:num w:numId="20" w16cid:durableId="1583567032">
-    <w:abstractNumId w:val="46"/>
+    <w:abstractNumId w:val="51"/>
   </w:num>
   <w:num w:numId="21" w16cid:durableId="119687989">
-    <w:abstractNumId w:val="45"/>
+    <w:abstractNumId w:val="50"/>
   </w:num>
   <w:num w:numId="22" w16cid:durableId="1182743636">
-    <w:abstractNumId w:val="27"/>
+    <w:abstractNumId w:val="28"/>
   </w:num>
   <w:num w:numId="23" w16cid:durableId="886911210">
+    <w:abstractNumId w:val="16"/>
+  </w:num>
+  <w:num w:numId="24" w16cid:durableId="1618878300">
+    <w:abstractNumId w:val="31"/>
+  </w:num>
+  <w:num w:numId="25" w16cid:durableId="193156209">
+    <w:abstractNumId w:val="24"/>
+  </w:num>
+  <w:num w:numId="26" w16cid:durableId="1567448374">
+    <w:abstractNumId w:val="20"/>
+  </w:num>
+  <w:num w:numId="27" w16cid:durableId="533930771">
+    <w:abstractNumId w:val="17"/>
+  </w:num>
+  <w:num w:numId="28" w16cid:durableId="1492720109">
+    <w:abstractNumId w:val="33"/>
+  </w:num>
+  <w:num w:numId="29" w16cid:durableId="1534074713">
+    <w:abstractNumId w:val="38"/>
+  </w:num>
+  <w:num w:numId="30" w16cid:durableId="341049538">
+    <w:abstractNumId w:val="40"/>
+  </w:num>
+  <w:num w:numId="31" w16cid:durableId="218055518">
+    <w:abstractNumId w:val="36"/>
+  </w:num>
+  <w:num w:numId="32" w16cid:durableId="973371028">
+    <w:abstractNumId w:val="29"/>
+  </w:num>
+  <w:num w:numId="33" w16cid:durableId="139732214">
+    <w:abstractNumId w:val="37"/>
+  </w:num>
+  <w:num w:numId="34" w16cid:durableId="998458801">
+    <w:abstractNumId w:val="19"/>
+  </w:num>
+  <w:num w:numId="35" w16cid:durableId="232275995">
     <w:abstractNumId w:val="15"/>
   </w:num>
-  <w:num w:numId="24" w16cid:durableId="1618878300">
-    <w:abstractNumId w:val="30"/>
-  </w:num>
-  <w:num w:numId="25" w16cid:durableId="193156209">
-    <w:abstractNumId w:val="23"/>
-  </w:num>
-  <w:num w:numId="26" w16cid:durableId="1567448374">
-    <w:abstractNumId w:val="19"/>
-  </w:num>
-  <w:num w:numId="27" w16cid:durableId="533930771">
-    <w:abstractNumId w:val="16"/>
-  </w:num>
-  <w:num w:numId="28" w16cid:durableId="1492720109">
-    <w:abstractNumId w:val="32"/>
-  </w:num>
-  <w:num w:numId="29" w16cid:durableId="1534074713">
-    <w:abstractNumId w:val="36"/>
-  </w:num>
-  <w:num w:numId="30" w16cid:durableId="341049538">
-    <w:abstractNumId w:val="37"/>
-  </w:num>
-  <w:num w:numId="31" w16cid:durableId="218055518">
-    <w:abstractNumId w:val="34"/>
-  </w:num>
-  <w:num w:numId="32" w16cid:durableId="973371028">
-    <w:abstractNumId w:val="28"/>
-  </w:num>
-  <w:num w:numId="33" w16cid:durableId="139732214">
-    <w:abstractNumId w:val="35"/>
-  </w:num>
-  <w:num w:numId="34" w16cid:durableId="998458801">
-    <w:abstractNumId w:val="18"/>
-  </w:num>
-  <w:num w:numId="35" w16cid:durableId="232275995">
-    <w:abstractNumId w:val="14"/>
-  </w:num>
   <w:num w:numId="36" w16cid:durableId="1583560853">
-    <w:abstractNumId w:val="38"/>
+    <w:abstractNumId w:val="41"/>
   </w:num>
   <w:num w:numId="37" w16cid:durableId="107818124">
-    <w:abstractNumId w:val="25"/>
+    <w:abstractNumId w:val="26"/>
   </w:num>
   <w:num w:numId="38" w16cid:durableId="56631227">
     <w:abstractNumId w:val="12"/>
@@ -13779,43 +14646,58 @@
     <w:abstractNumId w:val="10"/>
   </w:num>
   <w:num w:numId="41" w16cid:durableId="1118453994">
+    <w:abstractNumId w:val="14"/>
+  </w:num>
+  <w:num w:numId="42" w16cid:durableId="588851046">
+    <w:abstractNumId w:val="22"/>
+  </w:num>
+  <w:num w:numId="43" w16cid:durableId="726611992">
+    <w:abstractNumId w:val="25"/>
+  </w:num>
+  <w:num w:numId="44" w16cid:durableId="1349793993">
+    <w:abstractNumId w:val="18"/>
+  </w:num>
+  <w:num w:numId="45" w16cid:durableId="297687132">
+    <w:abstractNumId w:val="27"/>
+  </w:num>
+  <w:num w:numId="46" w16cid:durableId="574781897">
+    <w:abstractNumId w:val="46"/>
+  </w:num>
+  <w:num w:numId="47" w16cid:durableId="222256469">
+    <w:abstractNumId w:val="43"/>
+  </w:num>
+  <w:num w:numId="48" w16cid:durableId="2105563917">
+    <w:abstractNumId w:val="34"/>
+  </w:num>
+  <w:num w:numId="49" w16cid:durableId="1271626682">
+    <w:abstractNumId w:val="44"/>
+  </w:num>
+  <w:num w:numId="50" w16cid:durableId="179004006">
+    <w:abstractNumId w:val="32"/>
+  </w:num>
+  <w:num w:numId="51" w16cid:durableId="1756049253">
+    <w:abstractNumId w:val="45"/>
+  </w:num>
+  <w:num w:numId="52" w16cid:durableId="1793941288">
+    <w:abstractNumId w:val="30"/>
+  </w:num>
+  <w:num w:numId="53" w16cid:durableId="2011519196">
+    <w:abstractNumId w:val="23"/>
+  </w:num>
+  <w:num w:numId="54" w16cid:durableId="1373111438">
+    <w:abstractNumId w:val="39"/>
+  </w:num>
+  <w:num w:numId="55" w16cid:durableId="910846377">
+    <w:abstractNumId w:val="49"/>
+  </w:num>
+  <w:num w:numId="56" w16cid:durableId="1212500157">
+    <w:abstractNumId w:val="35"/>
+  </w:num>
+  <w:num w:numId="57" w16cid:durableId="630480103">
     <w:abstractNumId w:val="13"/>
   </w:num>
-  <w:num w:numId="42" w16cid:durableId="588851046">
-    <w:abstractNumId w:val="21"/>
-  </w:num>
-  <w:num w:numId="43" w16cid:durableId="726611992">
-    <w:abstractNumId w:val="24"/>
-  </w:num>
-  <w:num w:numId="44" w16cid:durableId="1349793993">
-    <w:abstractNumId w:val="17"/>
-  </w:num>
-  <w:num w:numId="45" w16cid:durableId="297687132">
-    <w:abstractNumId w:val="26"/>
-  </w:num>
-  <w:num w:numId="46" w16cid:durableId="574781897">
-    <w:abstractNumId w:val="43"/>
-  </w:num>
-  <w:num w:numId="47" w16cid:durableId="222256469">
-    <w:abstractNumId w:val="40"/>
-  </w:num>
-  <w:num w:numId="48" w16cid:durableId="2105563917">
-    <w:abstractNumId w:val="33"/>
-  </w:num>
-  <w:num w:numId="49" w16cid:durableId="1271626682">
-    <w:abstractNumId w:val="41"/>
-  </w:num>
-  <w:num w:numId="50" w16cid:durableId="179004006">
-    <w:abstractNumId w:val="31"/>
-  </w:num>
-  <w:num w:numId="51" w16cid:durableId="1756049253">
-    <w:abstractNumId w:val="42"/>
-  </w:num>
-  <w:num w:numId="52" w16cid:durableId="1793941288">
-    <w:abstractNumId w:val="29"/>
-  </w:num>
-  <w:num w:numId="53" w16cid:durableId="2011519196">
-    <w:abstractNumId w:val="22"/>
+  <w:num w:numId="58" w16cid:durableId="1352074359">
+    <w:abstractNumId w:val="47"/>
   </w:num>
 </w:numbering>
 </file>
@@ -14898,6 +15780,41 @@
       <w:lang w:eastAsia="it-IT"/>
     </w:rPr>
   </w:style>
+  <w:style w:type="character" w:customStyle="1" w:styleId="katex-mathml">
+    <w:name w:val="katex-mathml"/>
+    <w:basedOn w:val="Carpredefinitoparagrafo"/>
+    <w:rsid w:val="00C92FB0"/>
+  </w:style>
+  <w:style w:type="character" w:customStyle="1" w:styleId="mord">
+    <w:name w:val="mord"/>
+    <w:basedOn w:val="Carpredefinitoparagrafo"/>
+    <w:rsid w:val="00C92FB0"/>
+  </w:style>
+  <w:style w:type="character" w:customStyle="1" w:styleId="vlist-s">
+    <w:name w:val="vlist-s"/>
+    <w:basedOn w:val="Carpredefinitoparagrafo"/>
+    <w:rsid w:val="00C92FB0"/>
+  </w:style>
+  <w:style w:type="character" w:customStyle="1" w:styleId="mbin">
+    <w:name w:val="mbin"/>
+    <w:basedOn w:val="Carpredefinitoparagrafo"/>
+    <w:rsid w:val="00C92FB0"/>
+  </w:style>
+  <w:style w:type="character" w:customStyle="1" w:styleId="mrel">
+    <w:name w:val="mrel"/>
+    <w:basedOn w:val="Carpredefinitoparagrafo"/>
+    <w:rsid w:val="00C92FB0"/>
+  </w:style>
+  <w:style w:type="character" w:customStyle="1" w:styleId="mopen">
+    <w:name w:val="mopen"/>
+    <w:basedOn w:val="Carpredefinitoparagrafo"/>
+    <w:rsid w:val="00C92FB0"/>
+  </w:style>
+  <w:style w:type="character" w:customStyle="1" w:styleId="mclose">
+    <w:name w:val="mclose"/>
+    <w:basedOn w:val="Carpredefinitoparagrafo"/>
+    <w:rsid w:val="00C92FB0"/>
+  </w:style>
 </w:styles>
 </file>
 

</xml_diff>